<commit_message>
improve condition format in ScoreKeeper
</commit_message>
<xml_diff>
--- a/React.docx
+++ b/React.docx
@@ -637,7 +637,7 @@
           </mc:Choice>
           <mc:Fallback>
             <w:pict>
-              <v:rect w14:anchorId="1D1D5180" id="Rectangle 1" o:spid="_x0000_s1026" style="position:absolute;margin-left:136.3pt;margin-top:76.9pt;width:223.7pt;height:25.15pt;z-index:251661312;visibility:visible;mso-wrap-style:square;mso-width-percent:0;mso-height-percent:0;mso-wrap-distance-left:9pt;mso-wrap-distance-top:0;mso-wrap-distance-right:9pt;mso-wrap-distance-bottom:0;mso-position-horizontal:absolute;mso-position-horizontal-relative:text;mso-position-vertical:absolute;mso-position-vertical-relative:text;mso-width-percent:0;mso-height-percent:0;mso-width-relative:margin;mso-height-relative:margin;v-text-anchor:middle" o:gfxdata="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" filled="f" strokecolor="#e00" strokeweight="1pt"/>
+              <v:rect w14:anchorId="0B8E1C41" id="Rectangle 1" o:spid="_x0000_s1026" style="position:absolute;margin-left:136.3pt;margin-top:76.9pt;width:223.7pt;height:25.15pt;z-index:251661312;visibility:visible;mso-wrap-style:square;mso-width-percent:0;mso-height-percent:0;mso-wrap-distance-left:9pt;mso-wrap-distance-top:0;mso-wrap-distance-right:9pt;mso-wrap-distance-bottom:0;mso-position-horizontal:absolute;mso-position-horizontal-relative:text;mso-position-vertical:absolute;mso-position-vertical-relative:text;mso-width-percent:0;mso-height-percent:0;mso-width-relative:margin;mso-height-relative:margin;v-text-anchor:middle" o:gfxdata="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" filled="f" strokecolor="#e00" strokeweight="1pt"/>
             </w:pict>
           </mc:Fallback>
         </mc:AlternateContent>
@@ -712,7 +712,7 @@
           </mc:Choice>
           <mc:Fallback>
             <w:pict>
-              <v:rect w14:anchorId="03A5BD72" id="Rectangle 1" o:spid="_x0000_s1026" style="position:absolute;margin-left:193.65pt;margin-top:260.75pt;width:98.55pt;height:18.15pt;z-index:251659264;visibility:visible;mso-wrap-style:square;mso-wrap-distance-left:9pt;mso-wrap-distance-top:0;mso-wrap-distance-right:9pt;mso-wrap-distance-bottom:0;mso-position-horizontal:absolute;mso-position-horizontal-relative:text;mso-position-vertical:absolute;mso-position-vertical-relative:text;v-text-anchor:middle" o:gfxdata="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" filled="f" strokecolor="#e00" strokeweight="1pt"/>
+              <v:rect w14:anchorId="2B1C217F" id="Rectangle 1" o:spid="_x0000_s1026" style="position:absolute;margin-left:193.65pt;margin-top:260.75pt;width:98.55pt;height:18.15pt;z-index:251659264;visibility:visible;mso-wrap-style:square;mso-wrap-distance-left:9pt;mso-wrap-distance-top:0;mso-wrap-distance-right:9pt;mso-wrap-distance-bottom:0;mso-position-horizontal:absolute;mso-position-horizontal-relative:text;mso-position-vertical:absolute;mso-position-vertical-relative:text;v-text-anchor:middle" o:gfxdata="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" filled="f" strokecolor="#e00" strokeweight="1pt"/>
             </w:pict>
           </mc:Fallback>
         </mc:AlternateContent>
@@ -2442,7 +2442,7 @@
           </mc:Choice>
           <mc:Fallback>
             <w:pict>
-              <v:rect w14:anchorId="72EC3B3E" id="Rectangle 2" o:spid="_x0000_s1026" style="position:absolute;margin-left:297.85pt;margin-top:90.55pt;width:127.9pt;height:18.15pt;z-index:251666432;visibility:visible;mso-wrap-style:square;mso-width-percent:0;mso-height-percent:0;mso-wrap-distance-left:9pt;mso-wrap-distance-top:0;mso-wrap-distance-right:9pt;mso-wrap-distance-bottom:0;mso-position-horizontal:absolute;mso-position-horizontal-relative:text;mso-position-vertical:absolute;mso-position-vertical-relative:text;mso-width-percent:0;mso-height-percent:0;mso-width-relative:margin;mso-height-relative:margin;v-text-anchor:middle" o:gfxdata="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" filled="f" strokecolor="#e00" strokeweight="1pt"/>
+              <v:rect w14:anchorId="69630885" id="Rectangle 2" o:spid="_x0000_s1026" style="position:absolute;margin-left:297.85pt;margin-top:90.55pt;width:127.9pt;height:18.15pt;z-index:251666432;visibility:visible;mso-wrap-style:square;mso-width-percent:0;mso-height-percent:0;mso-wrap-distance-left:9pt;mso-wrap-distance-top:0;mso-wrap-distance-right:9pt;mso-wrap-distance-bottom:0;mso-position-horizontal:absolute;mso-position-horizontal-relative:text;mso-position-vertical:absolute;mso-position-vertical-relative:text;mso-width-percent:0;mso-height-percent:0;mso-width-relative:margin;mso-height-relative:margin;v-text-anchor:middle" o:gfxdata="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" filled="f" strokecolor="#e00" strokeweight="1pt"/>
             </w:pict>
           </mc:Fallback>
         </mc:AlternateContent>
@@ -2523,7 +2523,7 @@
           </mc:Choice>
           <mc:Fallback>
             <w:pict>
-              <v:rect w14:anchorId="64BB3724" id="Rectangle 2" o:spid="_x0000_s1026" style="position:absolute;margin-left:297.75pt;margin-top:31.75pt;width:127.9pt;height:18.15pt;z-index:251664384;visibility:visible;mso-wrap-style:square;mso-width-percent:0;mso-height-percent:0;mso-wrap-distance-left:9pt;mso-wrap-distance-top:0;mso-wrap-distance-right:9pt;mso-wrap-distance-bottom:0;mso-position-horizontal:absolute;mso-position-horizontal-relative:text;mso-position-vertical:absolute;mso-position-vertical-relative:text;mso-width-percent:0;mso-height-percent:0;mso-width-relative:margin;mso-height-relative:margin;v-text-anchor:middle" o:gfxdata="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" filled="f" strokecolor="#e00" strokeweight="1pt"/>
+              <v:rect w14:anchorId="3D004896" id="Rectangle 2" o:spid="_x0000_s1026" style="position:absolute;margin-left:297.75pt;margin-top:31.75pt;width:127.9pt;height:18.15pt;z-index:251664384;visibility:visible;mso-wrap-style:square;mso-width-percent:0;mso-height-percent:0;mso-wrap-distance-left:9pt;mso-wrap-distance-top:0;mso-wrap-distance-right:9pt;mso-wrap-distance-bottom:0;mso-position-horizontal:absolute;mso-position-horizontal-relative:text;mso-position-vertical:absolute;mso-position-vertical-relative:text;mso-width-percent:0;mso-height-percent:0;mso-width-relative:margin;mso-height-relative:margin;v-text-anchor:middle" o:gfxdata="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" filled="f" strokecolor="#e00" strokeweight="1pt"/>
             </w:pict>
           </mc:Fallback>
         </mc:AlternateContent>
@@ -2598,7 +2598,7 @@
           </mc:Choice>
           <mc:Fallback>
             <w:pict>
-              <v:rect w14:anchorId="783DEBE7" id="Rectangle 2" o:spid="_x0000_s1026" style="position:absolute;margin-left:35.6pt;margin-top:84.5pt;width:240.45pt;height:14.7pt;z-index:251662336;visibility:visible;mso-wrap-style:square;mso-wrap-distance-left:9pt;mso-wrap-distance-top:0;mso-wrap-distance-right:9pt;mso-wrap-distance-bottom:0;mso-position-horizontal:absolute;mso-position-horizontal-relative:text;mso-position-vertical:absolute;mso-position-vertical-relative:text;v-text-anchor:middle" o:gfxdata="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" filled="f" strokecolor="#e00" strokeweight="1pt"/>
+              <v:rect w14:anchorId="20FD070D" id="Rectangle 2" o:spid="_x0000_s1026" style="position:absolute;margin-left:35.6pt;margin-top:84.5pt;width:240.45pt;height:14.7pt;z-index:251662336;visibility:visible;mso-wrap-style:square;mso-wrap-distance-left:9pt;mso-wrap-distance-top:0;mso-wrap-distance-right:9pt;mso-wrap-distance-bottom:0;mso-position-horizontal:absolute;mso-position-horizontal-relative:text;mso-position-vertical:absolute;mso-position-vertical-relative:text;v-text-anchor:middle" o:gfxdata="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" filled="f" strokecolor="#e00" strokeweight="1pt"/>
             </w:pict>
           </mc:Fallback>
         </mc:AlternateContent>
@@ -3096,7 +3096,7 @@
           </mc:Choice>
           <mc:Fallback>
             <w:pict>
-              <v:shapetype w14:anchorId="50BCF846" id="_x0000_t34" coordsize="21600,21600" o:spt="34" o:oned="t" adj="10800" path="m,l@0,0@0,21600,21600,21600e" filled="f">
+              <v:shapetype w14:anchorId="745F3701" id="_x0000_t34" coordsize="21600,21600" o:spt="34" o:oned="t" adj="10800" path="m,l@0,0@0,21600,21600,21600e" filled="f">
                 <v:stroke joinstyle="miter"/>
                 <v:formulas>
                   <v:f eqn="val #0"/>
@@ -3190,7 +3190,7 @@
           </mc:Choice>
           <mc:Fallback>
             <w:pict>
-              <v:rect w14:anchorId="78D887AF" id="Rectangle 3" o:spid="_x0000_s1026" style="position:absolute;margin-left:20.25pt;margin-top:20.75pt;width:45.45pt;height:11.2pt;z-index:251669504;visibility:visible;mso-wrap-style:square;mso-width-percent:0;mso-height-percent:0;mso-wrap-distance-left:9pt;mso-wrap-distance-top:0;mso-wrap-distance-right:9pt;mso-wrap-distance-bottom:0;mso-position-horizontal:absolute;mso-position-horizontal-relative:text;mso-position-vertical:absolute;mso-position-vertical-relative:text;mso-width-percent:0;mso-height-percent:0;mso-width-relative:margin;mso-height-relative:margin;v-text-anchor:middle" o:gfxdata="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" filled="f" strokecolor="#e00" strokeweight="1pt"/>
+              <v:rect w14:anchorId="05658958" id="Rectangle 3" o:spid="_x0000_s1026" style="position:absolute;margin-left:20.25pt;margin-top:20.75pt;width:45.45pt;height:11.2pt;z-index:251669504;visibility:visible;mso-wrap-style:square;mso-width-percent:0;mso-height-percent:0;mso-wrap-distance-left:9pt;mso-wrap-distance-top:0;mso-wrap-distance-right:9pt;mso-wrap-distance-bottom:0;mso-position-horizontal:absolute;mso-position-horizontal-relative:text;mso-position-vertical:absolute;mso-position-vertical-relative:text;mso-width-percent:0;mso-height-percent:0;mso-width-relative:margin;mso-height-relative:margin;v-text-anchor:middle" o:gfxdata="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" filled="f" strokecolor="#e00" strokeweight="1pt"/>
             </w:pict>
           </mc:Fallback>
         </mc:AlternateContent>
@@ -3265,7 +3265,7 @@
           </mc:Choice>
           <mc:Fallback>
             <w:pict>
-              <v:rect w14:anchorId="5C0FB142" id="Rectangle 3" o:spid="_x0000_s1026" style="position:absolute;margin-left:166.35pt;margin-top:105.35pt;width:60.1pt;height:16.8pt;z-index:251667456;visibility:visible;mso-wrap-style:square;mso-wrap-distance-left:9pt;mso-wrap-distance-top:0;mso-wrap-distance-right:9pt;mso-wrap-distance-bottom:0;mso-position-horizontal:absolute;mso-position-horizontal-relative:text;mso-position-vertical:absolute;mso-position-vertical-relative:text;v-text-anchor:middle" o:gfxdata="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" filled="f" strokecolor="#e00" strokeweight="1pt"/>
+              <v:rect w14:anchorId="4BD6E769" id="Rectangle 3" o:spid="_x0000_s1026" style="position:absolute;margin-left:166.35pt;margin-top:105.35pt;width:60.1pt;height:16.8pt;z-index:251667456;visibility:visible;mso-wrap-style:square;mso-wrap-distance-left:9pt;mso-wrap-distance-top:0;mso-wrap-distance-right:9pt;mso-wrap-distance-bottom:0;mso-position-horizontal:absolute;mso-position-horizontal-relative:text;mso-position-vertical:absolute;mso-position-vertical-relative:text;v-text-anchor:middle" o:gfxdata="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" filled="f" strokecolor="#e00" strokeweight="1pt"/>
             </w:pict>
           </mc:Fallback>
         </mc:AlternateContent>
@@ -3751,7 +3751,7 @@
           </mc:Choice>
           <mc:Fallback>
             <w:pict>
-              <v:rect w14:anchorId="5BE9CE6D" id="Rectangle 5" o:spid="_x0000_s1026" style="position:absolute;margin-left:73.4pt;margin-top:24.5pt;width:144.7pt;height:21.65pt;z-index:251671552;visibility:visible;mso-wrap-style:square;mso-wrap-distance-left:9pt;mso-wrap-distance-top:0;mso-wrap-distance-right:9pt;mso-wrap-distance-bottom:0;mso-position-horizontal:absolute;mso-position-horizontal-relative:text;mso-position-vertical:absolute;mso-position-vertical-relative:text;v-text-anchor:middle" o:gfxdata="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" filled="f" strokecolor="#e00" strokeweight="1pt"/>
+              <v:rect w14:anchorId="76AC9E1D" id="Rectangle 5" o:spid="_x0000_s1026" style="position:absolute;margin-left:73.4pt;margin-top:24.5pt;width:144.7pt;height:21.65pt;z-index:251671552;visibility:visible;mso-wrap-style:square;mso-wrap-distance-left:9pt;mso-wrap-distance-top:0;mso-wrap-distance-right:9pt;mso-wrap-distance-bottom:0;mso-position-horizontal:absolute;mso-position-horizontal-relative:text;mso-position-vertical:absolute;mso-position-vertical-relative:text;v-text-anchor:middle" o:gfxdata="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" filled="f" strokecolor="#e00" strokeweight="1pt"/>
             </w:pict>
           </mc:Fallback>
         </mc:AlternateContent>
@@ -3968,7 +3968,7 @@
           </mc:Choice>
           <mc:Fallback>
             <w:pict>
-              <v:rect w14:anchorId="4DF47EB5" id="Rectangle 5" o:spid="_x0000_s1026" style="position:absolute;margin-left:130pt;margin-top:94.55pt;width:122.35pt;height:51.75pt;z-index:251673600;visibility:visible;mso-wrap-style:square;mso-width-percent:0;mso-height-percent:0;mso-wrap-distance-left:9pt;mso-wrap-distance-top:0;mso-wrap-distance-right:9pt;mso-wrap-distance-bottom:0;mso-position-horizontal:absolute;mso-position-horizontal-relative:text;mso-position-vertical:absolute;mso-position-vertical-relative:text;mso-width-percent:0;mso-height-percent:0;mso-width-relative:margin;mso-height-relative:margin;v-text-anchor:middle" o:gfxdata="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" filled="f" strokecolor="#e00" strokeweight="1pt"/>
+              <v:rect w14:anchorId="14C77E13" id="Rectangle 5" o:spid="_x0000_s1026" style="position:absolute;margin-left:130pt;margin-top:94.55pt;width:122.35pt;height:51.75pt;z-index:251673600;visibility:visible;mso-wrap-style:square;mso-width-percent:0;mso-height-percent:0;mso-wrap-distance-left:9pt;mso-wrap-distance-top:0;mso-wrap-distance-right:9pt;mso-wrap-distance-bottom:0;mso-position-horizontal:absolute;mso-position-horizontal-relative:text;mso-position-vertical:absolute;mso-position-vertical-relative:text;mso-width-percent:0;mso-height-percent:0;mso-width-relative:margin;mso-height-relative:margin;v-text-anchor:middle" o:gfxdata="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" filled="f" strokecolor="#e00" strokeweight="1pt"/>
             </w:pict>
           </mc:Fallback>
         </mc:AlternateContent>
@@ -4244,7 +4244,7 @@
           </mc:Choice>
           <mc:Fallback>
             <w:pict>
-              <v:shape w14:anchorId="2E6C6792" id="Multiply 6" o:spid="_x0000_s1026" style="position:absolute;margin-left:229.3pt;margin-top:48.2pt;width:22.35pt;height:20.95pt;z-index:251676672;visibility:visible;mso-wrap-style:square;mso-width-percent:0;mso-height-percent:0;mso-wrap-distance-left:9pt;mso-wrap-distance-top:0;mso-wrap-distance-right:9pt;mso-wrap-distance-bottom:0;mso-position-horizontal:absolute;mso-position-horizontal-relative:text;mso-position-vertical:absolute;mso-position-vertical-relative:text;mso-width-percent:0;mso-height-percent:0;mso-width-relative:margin;mso-height-relative:margin;v-text-anchor:middle" coordsize="284086,266330" o:gfxdata="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" path="m46809,86815l89652,41116r52391,49117l194434,41116r42843,45699l187837,133165r49440,46350l194434,225214,142043,176097,89652,225214,46809,179515,96249,133165,46809,86815xe" fillcolor="#e00" strokecolor="#030e13 [484]" strokeweight="1pt">
+              <v:shape w14:anchorId="596FC778" id="Multiply 6" o:spid="_x0000_s1026" style="position:absolute;margin-left:229.3pt;margin-top:48.2pt;width:22.35pt;height:20.95pt;z-index:251676672;visibility:visible;mso-wrap-style:square;mso-width-percent:0;mso-height-percent:0;mso-wrap-distance-left:9pt;mso-wrap-distance-top:0;mso-wrap-distance-right:9pt;mso-wrap-distance-bottom:0;mso-position-horizontal:absolute;mso-position-horizontal-relative:text;mso-position-vertical:absolute;mso-position-vertical-relative:text;mso-width-percent:0;mso-height-percent:0;mso-width-relative:margin;mso-height-relative:margin;v-text-anchor:middle" coordsize="284086,266330" o:gfxdata="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" path="m46809,86815l89652,41116r52391,49117l194434,41116r42843,45699l187837,133165r49440,46350l194434,225214,142043,176097,89652,225214,46809,179515,96249,133165,46809,86815xe" fillcolor="#e00" strokecolor="#030e13 [484]" strokeweight="1pt">
                 <v:stroke joinstyle="miter"/>
                 <v:path arrowok="t" o:connecttype="custom" o:connectlocs="46809,86815;89652,41116;142043,90233;194434,41116;237277,86815;187837,133165;237277,179515;194434,225214;142043,176097;89652,225214;46809,179515;96249,133165;46809,86815" o:connectangles="0,0,0,0,0,0,0,0,0,0,0,0,0"/>
               </v:shape>
@@ -4328,7 +4328,7 @@
           </mc:Choice>
           <mc:Fallback>
             <w:pict>
-              <v:rect w14:anchorId="7A317481" id="Rectangle 5" o:spid="_x0000_s1026" style="position:absolute;margin-left:213.2pt;margin-top:36.3pt;width:56.6pt;height:11.9pt;z-index:251675648;visibility:visible;mso-wrap-style:square;mso-width-percent:0;mso-height-percent:0;mso-wrap-distance-left:9pt;mso-wrap-distance-top:0;mso-wrap-distance-right:9pt;mso-wrap-distance-bottom:0;mso-position-horizontal:absolute;mso-position-horizontal-relative:text;mso-position-vertical:absolute;mso-position-vertical-relative:text;mso-width-percent:0;mso-height-percent:0;mso-width-relative:margin;mso-height-relative:margin;v-text-anchor:middle" o:gfxdata="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" filled="f" strokecolor="#e00" strokeweight="1pt"/>
+              <v:rect w14:anchorId="4ADB69BC" id="Rectangle 5" o:spid="_x0000_s1026" style="position:absolute;margin-left:213.2pt;margin-top:36.3pt;width:56.6pt;height:11.9pt;z-index:251675648;visibility:visible;mso-wrap-style:square;mso-width-percent:0;mso-height-percent:0;mso-wrap-distance-left:9pt;mso-wrap-distance-top:0;mso-wrap-distance-right:9pt;mso-wrap-distance-bottom:0;mso-position-horizontal:absolute;mso-position-horizontal-relative:text;mso-position-vertical:absolute;mso-position-vertical-relative:text;mso-width-percent:0;mso-height-percent:0;mso-width-relative:margin;mso-height-relative:margin;v-text-anchor:middle" o:gfxdata="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" filled="f" strokecolor="#e00" strokeweight="1pt"/>
             </w:pict>
           </mc:Fallback>
         </mc:AlternateContent>
@@ -4462,7 +4462,7 @@
           </mc:Choice>
           <mc:Fallback>
             <w:pict>
-              <v:rect w14:anchorId="0C845138" id="Rectangle 5" o:spid="_x0000_s1026" style="position:absolute;margin-left:148.2pt;margin-top:70.95pt;width:60.1pt;height:18.4pt;z-index:251678720;visibility:visible;mso-wrap-style:square;mso-width-percent:0;mso-height-percent:0;mso-wrap-distance-left:9pt;mso-wrap-distance-top:0;mso-wrap-distance-right:9pt;mso-wrap-distance-bottom:0;mso-position-horizontal:absolute;mso-position-horizontal-relative:text;mso-position-vertical:absolute;mso-position-vertical-relative:text;mso-width-percent:0;mso-height-percent:0;mso-width-relative:margin;mso-height-relative:margin;v-text-anchor:middle" o:gfxdata="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" filled="f" strokecolor="#e00" strokeweight="1pt"/>
+              <v:rect w14:anchorId="44D60904" id="Rectangle 5" o:spid="_x0000_s1026" style="position:absolute;margin-left:148.2pt;margin-top:70.95pt;width:60.1pt;height:18.4pt;z-index:251678720;visibility:visible;mso-wrap-style:square;mso-width-percent:0;mso-height-percent:0;mso-wrap-distance-left:9pt;mso-wrap-distance-top:0;mso-wrap-distance-right:9pt;mso-wrap-distance-bottom:0;mso-position-horizontal:absolute;mso-position-horizontal-relative:text;mso-position-vertical:absolute;mso-position-vertical-relative:text;mso-width-percent:0;mso-height-percent:0;mso-width-relative:margin;mso-height-relative:margin;v-text-anchor:middle" o:gfxdata="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" filled="f" strokecolor="#e00" strokeweight="1pt"/>
             </w:pict>
           </mc:Fallback>
         </mc:AlternateContent>
@@ -4902,7 +4902,7 @@
           </mc:Choice>
           <mc:Fallback>
             <w:pict>
-              <v:rect w14:anchorId="1D545FF7" id="Rectangle 8" o:spid="_x0000_s1026" style="position:absolute;margin-left:195.75pt;margin-top:51.45pt;width:67.8pt;height:14pt;z-index:251680768;visibility:visible;mso-wrap-style:square;mso-wrap-distance-left:9pt;mso-wrap-distance-top:0;mso-wrap-distance-right:9pt;mso-wrap-distance-bottom:0;mso-position-horizontal:absolute;mso-position-horizontal-relative:text;mso-position-vertical:absolute;mso-position-vertical-relative:text;v-text-anchor:middle" o:gfxdata="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" filled="f" strokecolor="#e00" strokeweight="1pt"/>
+              <v:rect w14:anchorId="20E7B8B1" id="Rectangle 8" o:spid="_x0000_s1026" style="position:absolute;margin-left:195.75pt;margin-top:51.45pt;width:67.8pt;height:14pt;z-index:251680768;visibility:visible;mso-wrap-style:square;mso-wrap-distance-left:9pt;mso-wrap-distance-top:0;mso-wrap-distance-right:9pt;mso-wrap-distance-bottom:0;mso-position-horizontal:absolute;mso-position-horizontal-relative:text;mso-position-vertical:absolute;mso-position-vertical-relative:text;v-text-anchor:middle" o:gfxdata="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" filled="f" strokecolor="#e00" strokeweight="1pt"/>
             </w:pict>
           </mc:Fallback>
         </mc:AlternateContent>
@@ -4978,7 +4978,7 @@
           </mc:Choice>
           <mc:Fallback>
             <w:pict>
-              <v:shape w14:anchorId="5FBF740F" id="Elbow Connector 7" o:spid="_x0000_s1026" type="#_x0000_t34" style="position:absolute;margin-left:267.75pt;margin-top:57.7pt;width:186.65pt;height:168.25pt;flip:x y;z-index:251679744;visibility:visible;mso-wrap-style:square;mso-width-percent:0;mso-height-percent:0;mso-wrap-distance-left:9pt;mso-wrap-distance-top:0;mso-wrap-distance-right:9pt;mso-wrap-distance-bottom:0;mso-position-horizontal:absolute;mso-position-horizontal-relative:text;mso-position-vertical:absolute;mso-position-vertical-relative:text;mso-width-percent:0;mso-height-percent:0;mso-width-relative:margin;mso-height-relative:margin" o:gfxdata="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" adj="-4730" strokecolor="#e00" strokeweight=".5pt">
+              <v:shape w14:anchorId="606E2ABE" id="Elbow Connector 7" o:spid="_x0000_s1026" type="#_x0000_t34" style="position:absolute;margin-left:267.75pt;margin-top:57.7pt;width:186.65pt;height:168.25pt;flip:x y;z-index:251679744;visibility:visible;mso-wrap-style:square;mso-width-percent:0;mso-height-percent:0;mso-wrap-distance-left:9pt;mso-wrap-distance-top:0;mso-wrap-distance-right:9pt;mso-wrap-distance-bottom:0;mso-position-horizontal:absolute;mso-position-horizontal-relative:text;mso-position-vertical:absolute;mso-position-vertical-relative:text;mso-width-percent:0;mso-height-percent:0;mso-width-relative:margin;mso-height-relative:margin" o:gfxdata="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" adj="-4730" strokecolor="#e00" strokeweight=".5pt">
                 <v:stroke endarrow="block"/>
               </v:shape>
             </w:pict>
@@ -5469,7 +5469,7 @@
           </mc:Choice>
           <mc:Fallback>
             <w:pict>
-              <v:shape w14:anchorId="7F7955A9" id="Elbow Connector 9" o:spid="_x0000_s1026" type="#_x0000_t34" style="position:absolute;margin-left:281.7pt;margin-top:23.45pt;width:19.05pt;height:246.75pt;z-index:251687936;visibility:visible;mso-wrap-style:square;mso-width-percent:0;mso-height-percent:0;mso-wrap-distance-left:9pt;mso-wrap-distance-top:0;mso-wrap-distance-right:9pt;mso-wrap-distance-bottom:0;mso-position-horizontal:absolute;mso-position-horizontal-relative:text;mso-position-vertical:absolute;mso-position-vertical-relative:text;mso-width-percent:0;mso-height-percent:0;mso-width-relative:margin;mso-height-relative:margin" o:gfxdata="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" adj="115386" strokecolor="#e00" strokeweight=".5pt">
+              <v:shape w14:anchorId="5ACE9204" id="Elbow Connector 9" o:spid="_x0000_s1026" type="#_x0000_t34" style="position:absolute;margin-left:281.7pt;margin-top:23.45pt;width:19.05pt;height:246.75pt;z-index:251687936;visibility:visible;mso-wrap-style:square;mso-width-percent:0;mso-height-percent:0;mso-wrap-distance-left:9pt;mso-wrap-distance-top:0;mso-wrap-distance-right:9pt;mso-wrap-distance-bottom:0;mso-position-horizontal:absolute;mso-position-horizontal-relative:text;mso-position-vertical:absolute;mso-position-vertical-relative:text;mso-width-percent:0;mso-height-percent:0;mso-width-relative:margin;mso-height-relative:margin" o:gfxdata="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" adj="115386" strokecolor="#e00" strokeweight=".5pt">
                 <v:stroke endarrow="block"/>
               </v:shape>
             </w:pict>
@@ -5547,7 +5547,7 @@
           </mc:Choice>
           <mc:Fallback>
             <w:pict>
-              <v:shape w14:anchorId="6677C962" id="Elbow Connector 9" o:spid="_x0000_s1026" type="#_x0000_t34" style="position:absolute;margin-left:296.7pt;margin-top:70.3pt;width:16.25pt;height:172.65pt;flip:x;z-index:251685888;visibility:visible;mso-wrap-style:square;mso-width-percent:0;mso-height-percent:0;mso-wrap-distance-left:9pt;mso-wrap-distance-top:0;mso-wrap-distance-right:9pt;mso-wrap-distance-bottom:0;mso-position-horizontal:absolute;mso-position-horizontal-relative:text;mso-position-vertical:absolute;mso-position-vertical-relative:text;mso-width-percent:0;mso-height-percent:0;mso-width-relative:margin;mso-height-relative:margin" o:gfxdata="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" adj="-34187" strokecolor="yellow" strokeweight=".5pt">
+              <v:shape w14:anchorId="1E1DAB84" id="Elbow Connector 9" o:spid="_x0000_s1026" type="#_x0000_t34" style="position:absolute;margin-left:296.7pt;margin-top:70.3pt;width:16.25pt;height:172.65pt;flip:x;z-index:251685888;visibility:visible;mso-wrap-style:square;mso-width-percent:0;mso-height-percent:0;mso-wrap-distance-left:9pt;mso-wrap-distance-top:0;mso-wrap-distance-right:9pt;mso-wrap-distance-bottom:0;mso-position-horizontal:absolute;mso-position-horizontal-relative:text;mso-position-vertical:absolute;mso-position-vertical-relative:text;mso-width-percent:0;mso-height-percent:0;mso-width-relative:margin;mso-height-relative:margin" o:gfxdata="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" adj="-34187" strokecolor="yellow" strokeweight=".5pt">
                 <v:stroke endarrow="block"/>
               </v:shape>
             </w:pict>
@@ -5625,7 +5625,7 @@
           </mc:Choice>
           <mc:Fallback>
             <w:pict>
-              <v:shape w14:anchorId="1FAECADC" id="Elbow Connector 9" o:spid="_x0000_s1026" type="#_x0000_t34" style="position:absolute;margin-left:112.9pt;margin-top:62.05pt;width:95.4pt;height:74pt;flip:x y;z-index:251683840;visibility:visible;mso-wrap-style:square;mso-width-percent:0;mso-height-percent:0;mso-wrap-distance-left:9pt;mso-wrap-distance-top:0;mso-wrap-distance-right:9pt;mso-wrap-distance-bottom:0;mso-position-horizontal:absolute;mso-position-horizontal-relative:text;mso-position-vertical:absolute;mso-position-vertical-relative:text;mso-width-percent:0;mso-height-percent:0;mso-width-relative:margin;mso-height-relative:margin" o:gfxdata="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" adj="33017" strokecolor="yellow" strokeweight=".5pt">
+              <v:shape w14:anchorId="2613C1E9" id="Elbow Connector 9" o:spid="_x0000_s1026" type="#_x0000_t34" style="position:absolute;margin-left:112.9pt;margin-top:62.05pt;width:95.4pt;height:74pt;flip:x y;z-index:251683840;visibility:visible;mso-wrap-style:square;mso-width-percent:0;mso-height-percent:0;mso-wrap-distance-left:9pt;mso-wrap-distance-top:0;mso-wrap-distance-right:9pt;mso-wrap-distance-bottom:0;mso-position-horizontal:absolute;mso-position-horizontal-relative:text;mso-position-vertical:absolute;mso-position-vertical-relative:text;mso-width-percent:0;mso-height-percent:0;mso-width-relative:margin;mso-height-relative:margin" o:gfxdata="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" adj="33017" strokecolor="yellow" strokeweight=".5pt">
                 <v:stroke endarrow="block"/>
               </v:shape>
             </w:pict>
@@ -5697,7 +5697,7 @@
           </mc:Choice>
           <mc:Fallback>
             <w:pict>
-              <v:shape w14:anchorId="6C3F65DB" id="Elbow Connector 9" o:spid="_x0000_s1026" type="#_x0000_t34" style="position:absolute;margin-left:97.15pt;margin-top:35.35pt;width:65.7pt;height:181.75pt;z-index:251681792;visibility:visible;mso-wrap-style:square;mso-wrap-distance-left:9pt;mso-wrap-distance-top:0;mso-wrap-distance-right:9pt;mso-wrap-distance-bottom:0;mso-position-horizontal:absolute;mso-position-horizontal-relative:text;mso-position-vertical:absolute;mso-position-vertical-relative:text" o:gfxdata="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" adj="-4827" strokecolor="#00b050" strokeweight=".5pt">
+              <v:shape w14:anchorId="49A4B370" id="Elbow Connector 9" o:spid="_x0000_s1026" type="#_x0000_t34" style="position:absolute;margin-left:97.15pt;margin-top:35.35pt;width:65.7pt;height:181.75pt;z-index:251681792;visibility:visible;mso-wrap-style:square;mso-wrap-distance-left:9pt;mso-wrap-distance-top:0;mso-wrap-distance-right:9pt;mso-wrap-distance-bottom:0;mso-position-horizontal:absolute;mso-position-horizontal-relative:text;mso-position-vertical:absolute;mso-position-vertical-relative:text" o:gfxdata="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" adj="-4827" strokecolor="#00b050" strokeweight=".5pt">
                 <v:stroke endarrow="block"/>
               </v:shape>
             </w:pict>
@@ -6139,7 +6139,7 @@
           </mc:Choice>
           <mc:Fallback>
             <w:pict>
-              <v:rect w14:anchorId="5D2841CC" id="Rectangle 10" o:spid="_x0000_s1026" style="position:absolute;margin-left:353pt;margin-top:56.9pt;width:65pt;height:16.8pt;z-index:251695104;visibility:visible;mso-wrap-style:square;mso-width-percent:0;mso-height-percent:0;mso-wrap-distance-left:9pt;mso-wrap-distance-top:0;mso-wrap-distance-right:9pt;mso-wrap-distance-bottom:0;mso-position-horizontal:absolute;mso-position-horizontal-relative:text;mso-position-vertical:absolute;mso-position-vertical-relative:text;mso-width-percent:0;mso-height-percent:0;mso-width-relative:margin;mso-height-relative:margin;v-text-anchor:middle" o:gfxdata="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" filled="f" strokecolor="#d86dcb [1944]" strokeweight="1pt"/>
+              <v:rect w14:anchorId="6D772D9B" id="Rectangle 10" o:spid="_x0000_s1026" style="position:absolute;margin-left:353pt;margin-top:56.9pt;width:65pt;height:16.8pt;z-index:251695104;visibility:visible;mso-wrap-style:square;mso-width-percent:0;mso-height-percent:0;mso-wrap-distance-left:9pt;mso-wrap-distance-top:0;mso-wrap-distance-right:9pt;mso-wrap-distance-bottom:0;mso-position-horizontal:absolute;mso-position-horizontal-relative:text;mso-position-vertical:absolute;mso-position-vertical-relative:text;mso-width-percent:0;mso-height-percent:0;mso-width-relative:margin;mso-height-relative:margin;v-text-anchor:middle" o:gfxdata="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" filled="f" strokecolor="#d86dcb [1944]" strokeweight="1pt"/>
             </w:pict>
           </mc:Fallback>
         </mc:AlternateContent>
@@ -6223,7 +6223,7 @@
           </mc:Choice>
           <mc:Fallback>
             <w:pict>
-              <v:rect w14:anchorId="12123863" id="Rectangle 10" o:spid="_x0000_s1026" style="position:absolute;margin-left:295pt;margin-top:56.9pt;width:46.15pt;height:16.8pt;z-index:251693056;visibility:visible;mso-wrap-style:square;mso-width-percent:0;mso-height-percent:0;mso-wrap-distance-left:9pt;mso-wrap-distance-top:0;mso-wrap-distance-right:9pt;mso-wrap-distance-bottom:0;mso-position-horizontal:absolute;mso-position-horizontal-relative:text;mso-position-vertical:absolute;mso-position-vertical-relative:text;mso-width-percent:0;mso-height-percent:0;mso-width-relative:margin;mso-height-relative:margin;v-text-anchor:middle" o:gfxdata="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" filled="f" strokecolor="#47d459 [1942]" strokeweight="1pt"/>
+              <v:rect w14:anchorId="1990B6EE" id="Rectangle 10" o:spid="_x0000_s1026" style="position:absolute;margin-left:295pt;margin-top:56.9pt;width:46.15pt;height:16.8pt;z-index:251693056;visibility:visible;mso-wrap-style:square;mso-width-percent:0;mso-height-percent:0;mso-wrap-distance-left:9pt;mso-wrap-distance-top:0;mso-wrap-distance-right:9pt;mso-wrap-distance-bottom:0;mso-position-horizontal:absolute;mso-position-horizontal-relative:text;mso-position-vertical:absolute;mso-position-vertical-relative:text;mso-width-percent:0;mso-height-percent:0;mso-width-relative:margin;mso-height-relative:margin;v-text-anchor:middle" o:gfxdata="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" filled="f" strokecolor="#47d459 [1942]" strokeweight="1pt"/>
             </w:pict>
           </mc:Fallback>
         </mc:AlternateContent>
@@ -6304,7 +6304,7 @@
           </mc:Choice>
           <mc:Fallback>
             <w:pict>
-              <v:rect w14:anchorId="76D3275B" id="Rectangle 10" o:spid="_x0000_s1026" style="position:absolute;margin-left:244.65pt;margin-top:45pt;width:178.95pt;height:46.85pt;z-index:251691008;visibility:visible;mso-wrap-style:square;mso-width-percent:0;mso-height-percent:0;mso-wrap-distance-left:9pt;mso-wrap-distance-top:0;mso-wrap-distance-right:9pt;mso-wrap-distance-bottom:0;mso-position-horizontal:absolute;mso-position-horizontal-relative:text;mso-position-vertical:absolute;mso-position-vertical-relative:text;mso-width-percent:0;mso-height-percent:0;mso-width-relative:margin;mso-height-relative:margin;v-text-anchor:middle" o:gfxdata="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" filled="f" strokecolor="#e00" strokeweight="1pt"/>
+              <v:rect w14:anchorId="61EC4BBF" id="Rectangle 10" o:spid="_x0000_s1026" style="position:absolute;margin-left:244.65pt;margin-top:45pt;width:178.95pt;height:46.85pt;z-index:251691008;visibility:visible;mso-wrap-style:square;mso-width-percent:0;mso-height-percent:0;mso-wrap-distance-left:9pt;mso-wrap-distance-top:0;mso-wrap-distance-right:9pt;mso-wrap-distance-bottom:0;mso-position-horizontal:absolute;mso-position-horizontal-relative:text;mso-position-vertical:absolute;mso-position-vertical-relative:text;mso-width-percent:0;mso-height-percent:0;mso-width-relative:margin;mso-height-relative:margin;v-text-anchor:middle" o:gfxdata="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" filled="f" strokecolor="#e00" strokeweight="1pt"/>
             </w:pict>
           </mc:Fallback>
         </mc:AlternateContent>
@@ -6385,7 +6385,7 @@
           </mc:Choice>
           <mc:Fallback>
             <w:pict>
-              <v:rect w14:anchorId="7E970BA7" id="Rectangle 10" o:spid="_x0000_s1026" style="position:absolute;margin-left:30.05pt;margin-top:45pt;width:94.35pt;height:46.85pt;z-index:251688960;visibility:visible;mso-wrap-style:square;mso-width-percent:0;mso-height-percent:0;mso-wrap-distance-left:9pt;mso-wrap-distance-top:0;mso-wrap-distance-right:9pt;mso-wrap-distance-bottom:0;mso-position-horizontal:absolute;mso-position-horizontal-relative:text;mso-position-vertical:absolute;mso-position-vertical-relative:text;mso-width-percent:0;mso-height-percent:0;mso-width-relative:margin;mso-height-relative:margin;v-text-anchor:middle" o:gfxdata="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" filled="f" strokecolor="#e00" strokeweight="1pt"/>
+              <v:rect w14:anchorId="35A94A7D" id="Rectangle 10" o:spid="_x0000_s1026" style="position:absolute;margin-left:30.05pt;margin-top:45pt;width:94.35pt;height:46.85pt;z-index:251688960;visibility:visible;mso-wrap-style:square;mso-width-percent:0;mso-height-percent:0;mso-wrap-distance-left:9pt;mso-wrap-distance-top:0;mso-wrap-distance-right:9pt;mso-wrap-distance-bottom:0;mso-position-horizontal:absolute;mso-position-horizontal-relative:text;mso-position-vertical:absolute;mso-position-vertical-relative:text;mso-width-percent:0;mso-height-percent:0;mso-width-relative:margin;mso-height-relative:margin;v-text-anchor:middle" o:gfxdata="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" filled="f" strokecolor="#e00" strokeweight="1pt"/>
             </w:pict>
           </mc:Fallback>
         </mc:AlternateContent>
@@ -7900,8 +7900,8 @@
         </w:rPr>
         <w:lastRenderedPageBreak/>
         <w:drawing>
-          <wp:inline distT="0" distB="0" distL="0" distR="0" wp14:anchorId="600A9A75" wp14:editId="19D70417">
-            <wp:extent cx="3175000" cy="2654300"/>
+          <wp:inline distT="0" distB="0" distL="0" distR="0" wp14:anchorId="600A9A75" wp14:editId="14059031">
+            <wp:extent cx="3546821" cy="2965142"/>
             <wp:effectExtent l="0" t="0" r="0" b="0"/>
             <wp:docPr id="1162237970" name="Picture 1" descr="A screen shot of a computer program&#10;&#10;AI-generated content may be incorrect."/>
             <wp:cNvGraphicFramePr>
@@ -7923,7 +7923,7 @@
                   <pic:spPr>
                     <a:xfrm>
                       <a:off x="0" y="0"/>
-                      <a:ext cx="3175000" cy="2654300"/>
+                      <a:ext cx="3566340" cy="2981460"/>
                     </a:xfrm>
                     <a:prstGeom prst="rect">
                       <a:avLst/>
@@ -7935,12 +7935,61 @@
           </wp:inline>
         </w:drawing>
       </w:r>
+    </w:p>
+    <w:p>
+      <w:pPr>
+        <w:pStyle w:val="ListParagraph"/>
+        <w:numPr>
+          <w:ilvl w:val="0"/>
+          <w:numId w:val="7"/>
+        </w:numPr>
+        <w:rPr>
+          <w:rFonts w:ascii="Andale Mono" w:hAnsi="Andale Mono"/>
+          <w:lang w:val="en-US"/>
+        </w:rPr>
+      </w:pPr>
+      <w:r>
+        <w:rPr>
+          <w:rFonts w:ascii="Andale Mono" w:hAnsi="Andale Mono"/>
+          <w:lang w:val="en-US"/>
+        </w:rPr>
+        <w:t>Array</w:t>
+      </w:r>
+    </w:p>
+    <w:p>
+      <w:pPr>
+        <w:pStyle w:val="ListParagraph"/>
+        <w:numPr>
+          <w:ilvl w:val="1"/>
+          <w:numId w:val="7"/>
+        </w:numPr>
+        <w:rPr>
+          <w:rFonts w:ascii="Andale Mono" w:hAnsi="Andale Mono"/>
+          <w:lang w:val="en-US"/>
+        </w:rPr>
+      </w:pPr>
+      <w:r>
+        <w:rPr>
+          <w:rFonts w:ascii="Andale Mono" w:hAnsi="Andale Mono"/>
+          <w:lang w:val="en-US"/>
+        </w:rPr>
+        <w:t>Also in Array, we use Spread operator</w:t>
+      </w:r>
+    </w:p>
+    <w:p>
+      <w:pPr>
+        <w:jc w:val="center"/>
+        <w:rPr>
+          <w:rFonts w:ascii="Andale Mono" w:hAnsi="Andale Mono"/>
+          <w:lang w:val="en-US"/>
+        </w:rPr>
+      </w:pPr>
       <w:r>
         <w:rPr>
           <w:lang w:val="en-US"/>
         </w:rPr>
         <w:drawing>
-          <wp:inline distT="0" distB="0" distL="0" distR="0" wp14:anchorId="5687F0B9" wp14:editId="179C1D5F">
+          <wp:inline distT="0" distB="0" distL="0" distR="0" wp14:anchorId="3E96044F" wp14:editId="1C302AFC">
             <wp:extent cx="3710866" cy="2534995"/>
             <wp:effectExtent l="0" t="0" r="0" b="5080"/>
             <wp:docPr id="2082017109" name="Picture 1" descr="A computer screen shot of a program code&#10;&#10;AI-generated content may be incorrect."/>
@@ -7991,9 +8040,10 @@
       <w:r>
         <w:rPr>
           <w:rFonts w:ascii="Andale Mono" w:hAnsi="Andale Mono"/>
-          <w:lang w:val="en-US"/>
-        </w:rPr>
-        <w:t>Also in Array, we use Spread operator</w:t>
+          <w:highlight w:val="green"/>
+          <w:lang w:val="en-US"/>
+        </w:rPr>
+        <w:t>Remember this concept to work with Array and Object we must copy it and assign it back, not assign it directly</w:t>
       </w:r>
     </w:p>
     <w:p>
@@ -8011,14 +8061,610 @@
       <w:r>
         <w:rPr>
           <w:rFonts w:ascii="Andale Mono" w:hAnsi="Andale Mono"/>
-          <w:highlight w:val="green"/>
-          <w:lang w:val="en-US"/>
-        </w:rPr>
-        <w:t>Remember this concept to work with Array and Object we must copy it and assign it back, not assign it directly</w:t>
-      </w:r>
-    </w:p>
-    <w:p>
-      <w:pPr>
+          <w:lang w:val="en-US"/>
+        </w:rPr>
+        <w:t>to remove warning key by not using index as its key</w:t>
+      </w:r>
+    </w:p>
+    <w:p>
+      <w:pPr>
+        <w:pStyle w:val="ListParagraph"/>
+        <w:numPr>
+          <w:ilvl w:val="1"/>
+          <w:numId w:val="7"/>
+        </w:numPr>
+        <w:rPr>
+          <w:rFonts w:ascii="Andale Mono" w:hAnsi="Andale Mono"/>
+          <w:lang w:val="en-US"/>
+        </w:rPr>
+      </w:pPr>
+      <w:r>
+        <w:rPr>
+          <w:rFonts w:ascii="Andale Mono" w:hAnsi="Andale Mono"/>
+          <w:lang w:val="en-US"/>
+        </w:rPr>
+        <w:t xml:space="preserve">using UUID </w:t>
+      </w:r>
+    </w:p>
+    <w:p>
+      <w:pPr>
+        <w:pStyle w:val="ListParagraph"/>
+        <w:numPr>
+          <w:ilvl w:val="1"/>
+          <w:numId w:val="7"/>
+        </w:numPr>
+        <w:rPr>
+          <w:rFonts w:ascii="Andale Mono" w:hAnsi="Andale Mono"/>
+          <w:lang w:val="en-US"/>
+        </w:rPr>
+      </w:pPr>
+      <w:r>
+        <w:rPr>
+          <w:rFonts w:ascii="Andale Mono" w:hAnsi="Andale Mono"/>
+          <w:lang w:val="en-US"/>
+        </w:rPr>
+        <w:t>npm I UUID</w:t>
+      </w:r>
+    </w:p>
+    <w:p>
+      <w:pPr>
+        <w:pStyle w:val="ListParagraph"/>
+        <w:numPr>
+          <w:ilvl w:val="1"/>
+          <w:numId w:val="7"/>
+        </w:numPr>
+        <w:rPr>
+          <w:rFonts w:ascii="Andale Mono" w:hAnsi="Andale Mono"/>
+          <w:lang w:val="en-US"/>
+        </w:rPr>
+      </w:pPr>
+      <w:r>
+        <w:rPr>
+          <w:rFonts w:ascii="Andale Mono" w:hAnsi="Andale Mono"/>
+          <w:noProof/>
+          <w:lang w:val="en-US"/>
+        </w:rPr>
+        <w:lastRenderedPageBreak/>
+        <mc:AlternateContent>
+          <mc:Choice Requires="wps">
+            <w:drawing>
+              <wp:anchor distT="0" distB="0" distL="114300" distR="114300" simplePos="0" relativeHeight="251702272" behindDoc="0" locked="0" layoutInCell="1" allowOverlap="1" wp14:anchorId="23C6BBE3" wp14:editId="6292D175">
+                <wp:simplePos x="0" y="0"/>
+                <wp:positionH relativeFrom="column">
+                  <wp:posOffset>3214592</wp:posOffset>
+                </wp:positionH>
+                <wp:positionV relativeFrom="paragraph">
+                  <wp:posOffset>542456</wp:posOffset>
+                </wp:positionV>
+                <wp:extent cx="700726" cy="168676"/>
+                <wp:effectExtent l="0" t="0" r="10795" b="9525"/>
+                <wp:wrapNone/>
+                <wp:docPr id="1000398974" name="Rectangle 11"/>
+                <wp:cNvGraphicFramePr/>
+                <a:graphic xmlns:a="http://schemas.openxmlformats.org/drawingml/2006/main">
+                  <a:graphicData uri="http://schemas.microsoft.com/office/word/2010/wordprocessingShape">
+                    <wps:wsp>
+                      <wps:cNvSpPr/>
+                      <wps:spPr>
+                        <a:xfrm flipV="1">
+                          <a:off x="0" y="0"/>
+                          <a:ext cx="700726" cy="168676"/>
+                        </a:xfrm>
+                        <a:prstGeom prst="rect">
+                          <a:avLst/>
+                        </a:prstGeom>
+                        <a:noFill/>
+                        <a:ln>
+                          <a:solidFill>
+                            <a:srgbClr val="EE0000"/>
+                          </a:solidFill>
+                        </a:ln>
+                      </wps:spPr>
+                      <wps:style>
+                        <a:lnRef idx="2">
+                          <a:schemeClr val="accent1">
+                            <a:shade val="15000"/>
+                          </a:schemeClr>
+                        </a:lnRef>
+                        <a:fillRef idx="1">
+                          <a:schemeClr val="accent1"/>
+                        </a:fillRef>
+                        <a:effectRef idx="0">
+                          <a:schemeClr val="accent1"/>
+                        </a:effectRef>
+                        <a:fontRef idx="minor">
+                          <a:schemeClr val="lt1"/>
+                        </a:fontRef>
+                      </wps:style>
+                      <wps:bodyPr rot="0" spcFirstLastPara="0" vertOverflow="overflow" horzOverflow="overflow" vert="horz" wrap="square" lIns="91440" tIns="45720" rIns="91440" bIns="45720" numCol="1" spcCol="0" rtlCol="0" fromWordArt="0" anchor="ctr" anchorCtr="0" forceAA="0" compatLnSpc="1">
+                        <a:prstTxWarp prst="textNoShape">
+                          <a:avLst/>
+                        </a:prstTxWarp>
+                        <a:noAutofit/>
+                      </wps:bodyPr>
+                    </wps:wsp>
+                  </a:graphicData>
+                </a:graphic>
+                <wp14:sizeRelH relativeFrom="margin">
+                  <wp14:pctWidth>0</wp14:pctWidth>
+                </wp14:sizeRelH>
+                <wp14:sizeRelV relativeFrom="margin">
+                  <wp14:pctHeight>0</wp14:pctHeight>
+                </wp14:sizeRelV>
+              </wp:anchor>
+            </w:drawing>
+          </mc:Choice>
+          <mc:Fallback>
+            <w:pict>
+              <v:rect w14:anchorId="7A64A29B" id="Rectangle 11" o:spid="_x0000_s1026" style="position:absolute;margin-left:253.1pt;margin-top:42.7pt;width:55.2pt;height:13.3pt;flip:y;z-index:251702272;visibility:visible;mso-wrap-style:square;mso-width-percent:0;mso-height-percent:0;mso-wrap-distance-left:9pt;mso-wrap-distance-top:0;mso-wrap-distance-right:9pt;mso-wrap-distance-bottom:0;mso-position-horizontal:absolute;mso-position-horizontal-relative:text;mso-position-vertical:absolute;mso-position-vertical-relative:text;mso-width-percent:0;mso-height-percent:0;mso-width-relative:margin;mso-height-relative:margin;v-text-anchor:middle" o:gfxdata="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" filled="f" strokecolor="#e00" strokeweight="1pt"/>
+            </w:pict>
+          </mc:Fallback>
+        </mc:AlternateContent>
+      </w:r>
+      <w:r>
+        <w:rPr>
+          <w:rFonts w:ascii="Andale Mono" w:hAnsi="Andale Mono"/>
+          <w:noProof/>
+          <w:lang w:val="en-US"/>
+        </w:rPr>
+        <mc:AlternateContent>
+          <mc:Choice Requires="wps">
+            <w:drawing>
+              <wp:anchor distT="0" distB="0" distL="114300" distR="114300" simplePos="0" relativeHeight="251700224" behindDoc="0" locked="0" layoutInCell="1" allowOverlap="1" wp14:anchorId="641E1FE9" wp14:editId="20CB89EA">
+                <wp:simplePos x="0" y="0"/>
+                <wp:positionH relativeFrom="column">
+                  <wp:posOffset>2308194</wp:posOffset>
+                </wp:positionH>
+                <wp:positionV relativeFrom="paragraph">
+                  <wp:posOffset>967666</wp:posOffset>
+                </wp:positionV>
+                <wp:extent cx="700726" cy="168676"/>
+                <wp:effectExtent l="0" t="0" r="10795" b="9525"/>
+                <wp:wrapNone/>
+                <wp:docPr id="1734042316" name="Rectangle 11"/>
+                <wp:cNvGraphicFramePr/>
+                <a:graphic xmlns:a="http://schemas.openxmlformats.org/drawingml/2006/main">
+                  <a:graphicData uri="http://schemas.microsoft.com/office/word/2010/wordprocessingShape">
+                    <wps:wsp>
+                      <wps:cNvSpPr/>
+                      <wps:spPr>
+                        <a:xfrm flipV="1">
+                          <a:off x="0" y="0"/>
+                          <a:ext cx="700726" cy="168676"/>
+                        </a:xfrm>
+                        <a:prstGeom prst="rect">
+                          <a:avLst/>
+                        </a:prstGeom>
+                        <a:noFill/>
+                        <a:ln>
+                          <a:solidFill>
+                            <a:srgbClr val="EE0000"/>
+                          </a:solidFill>
+                        </a:ln>
+                      </wps:spPr>
+                      <wps:style>
+                        <a:lnRef idx="2">
+                          <a:schemeClr val="accent1">
+                            <a:shade val="15000"/>
+                          </a:schemeClr>
+                        </a:lnRef>
+                        <a:fillRef idx="1">
+                          <a:schemeClr val="accent1"/>
+                        </a:fillRef>
+                        <a:effectRef idx="0">
+                          <a:schemeClr val="accent1"/>
+                        </a:effectRef>
+                        <a:fontRef idx="minor">
+                          <a:schemeClr val="lt1"/>
+                        </a:fontRef>
+                      </wps:style>
+                      <wps:bodyPr rot="0" spcFirstLastPara="0" vertOverflow="overflow" horzOverflow="overflow" vert="horz" wrap="square" lIns="91440" tIns="45720" rIns="91440" bIns="45720" numCol="1" spcCol="0" rtlCol="0" fromWordArt="0" anchor="ctr" anchorCtr="0" forceAA="0" compatLnSpc="1">
+                        <a:prstTxWarp prst="textNoShape">
+                          <a:avLst/>
+                        </a:prstTxWarp>
+                        <a:noAutofit/>
+                      </wps:bodyPr>
+                    </wps:wsp>
+                  </a:graphicData>
+                </a:graphic>
+                <wp14:sizeRelH relativeFrom="margin">
+                  <wp14:pctWidth>0</wp14:pctWidth>
+                </wp14:sizeRelH>
+                <wp14:sizeRelV relativeFrom="margin">
+                  <wp14:pctHeight>0</wp14:pctHeight>
+                </wp14:sizeRelV>
+              </wp:anchor>
+            </w:drawing>
+          </mc:Choice>
+          <mc:Fallback>
+            <w:pict>
+              <v:rect w14:anchorId="7A10F2CC" id="Rectangle 11" o:spid="_x0000_s1026" style="position:absolute;margin-left:181.75pt;margin-top:76.2pt;width:55.2pt;height:13.3pt;flip:y;z-index:251700224;visibility:visible;mso-wrap-style:square;mso-width-percent:0;mso-height-percent:0;mso-wrap-distance-left:9pt;mso-wrap-distance-top:0;mso-wrap-distance-right:9pt;mso-wrap-distance-bottom:0;mso-position-horizontal:absolute;mso-position-horizontal-relative:text;mso-position-vertical:absolute;mso-position-vertical-relative:text;mso-width-percent:0;mso-height-percent:0;mso-width-relative:margin;mso-height-relative:margin;v-text-anchor:middle" o:gfxdata="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" filled="f" strokecolor="#e00" strokeweight="1pt"/>
+            </w:pict>
+          </mc:Fallback>
+        </mc:AlternateContent>
+      </w:r>
+      <w:r>
+        <w:rPr>
+          <w:rFonts w:ascii="Andale Mono" w:hAnsi="Andale Mono"/>
+          <w:noProof/>
+          <w:lang w:val="en-US"/>
+        </w:rPr>
+        <mc:AlternateContent>
+          <mc:Choice Requires="wps">
+            <w:drawing>
+              <wp:anchor distT="0" distB="0" distL="114300" distR="114300" simplePos="0" relativeHeight="251698176" behindDoc="0" locked="0" layoutInCell="1" allowOverlap="1" wp14:anchorId="210AAC1E" wp14:editId="2992093B">
+                <wp:simplePos x="0" y="0"/>
+                <wp:positionH relativeFrom="column">
+                  <wp:posOffset>1926454</wp:posOffset>
+                </wp:positionH>
+                <wp:positionV relativeFrom="paragraph">
+                  <wp:posOffset>2059619</wp:posOffset>
+                </wp:positionV>
+                <wp:extent cx="577049" cy="124288"/>
+                <wp:effectExtent l="0" t="0" r="7620" b="15875"/>
+                <wp:wrapNone/>
+                <wp:docPr id="1951075301" name="Rectangle 11"/>
+                <wp:cNvGraphicFramePr/>
+                <a:graphic xmlns:a="http://schemas.openxmlformats.org/drawingml/2006/main">
+                  <a:graphicData uri="http://schemas.microsoft.com/office/word/2010/wordprocessingShape">
+                    <wps:wsp>
+                      <wps:cNvSpPr/>
+                      <wps:spPr>
+                        <a:xfrm>
+                          <a:off x="0" y="0"/>
+                          <a:ext cx="577049" cy="124288"/>
+                        </a:xfrm>
+                        <a:prstGeom prst="rect">
+                          <a:avLst/>
+                        </a:prstGeom>
+                        <a:noFill/>
+                        <a:ln>
+                          <a:solidFill>
+                            <a:srgbClr val="EE0000"/>
+                          </a:solidFill>
+                        </a:ln>
+                      </wps:spPr>
+                      <wps:style>
+                        <a:lnRef idx="2">
+                          <a:schemeClr val="accent1">
+                            <a:shade val="15000"/>
+                          </a:schemeClr>
+                        </a:lnRef>
+                        <a:fillRef idx="1">
+                          <a:schemeClr val="accent1"/>
+                        </a:fillRef>
+                        <a:effectRef idx="0">
+                          <a:schemeClr val="accent1"/>
+                        </a:effectRef>
+                        <a:fontRef idx="minor">
+                          <a:schemeClr val="lt1"/>
+                        </a:fontRef>
+                      </wps:style>
+                      <wps:bodyPr rot="0" spcFirstLastPara="0" vertOverflow="overflow" horzOverflow="overflow" vert="horz" wrap="square" lIns="91440" tIns="45720" rIns="91440" bIns="45720" numCol="1" spcCol="0" rtlCol="0" fromWordArt="0" anchor="ctr" anchorCtr="0" forceAA="0" compatLnSpc="1">
+                        <a:prstTxWarp prst="textNoShape">
+                          <a:avLst/>
+                        </a:prstTxWarp>
+                        <a:noAutofit/>
+                      </wps:bodyPr>
+                    </wps:wsp>
+                  </a:graphicData>
+                </a:graphic>
+                <wp14:sizeRelH relativeFrom="margin">
+                  <wp14:pctWidth>0</wp14:pctWidth>
+                </wp14:sizeRelH>
+                <wp14:sizeRelV relativeFrom="margin">
+                  <wp14:pctHeight>0</wp14:pctHeight>
+                </wp14:sizeRelV>
+              </wp:anchor>
+            </w:drawing>
+          </mc:Choice>
+          <mc:Fallback>
+            <w:pict>
+              <v:rect w14:anchorId="3AF3DCF9" id="Rectangle 11" o:spid="_x0000_s1026" style="position:absolute;margin-left:151.7pt;margin-top:162.15pt;width:45.45pt;height:9.8pt;z-index:251698176;visibility:visible;mso-wrap-style:square;mso-width-percent:0;mso-height-percent:0;mso-wrap-distance-left:9pt;mso-wrap-distance-top:0;mso-wrap-distance-right:9pt;mso-wrap-distance-bottom:0;mso-position-horizontal:absolute;mso-position-horizontal-relative:text;mso-position-vertical:absolute;mso-position-vertical-relative:text;mso-width-percent:0;mso-height-percent:0;mso-width-relative:margin;mso-height-relative:margin;v-text-anchor:middle" o:gfxdata="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" filled="f" strokecolor="#e00" strokeweight="1pt"/>
+            </w:pict>
+          </mc:Fallback>
+        </mc:AlternateContent>
+      </w:r>
+      <w:r>
+        <w:rPr>
+          <w:rFonts w:ascii="Andale Mono" w:hAnsi="Andale Mono"/>
+          <w:noProof/>
+          <w:lang w:val="en-US"/>
+        </w:rPr>
+        <mc:AlternateContent>
+          <mc:Choice Requires="wps">
+            <w:drawing>
+              <wp:anchor distT="0" distB="0" distL="114300" distR="114300" simplePos="0" relativeHeight="251696128" behindDoc="0" locked="0" layoutInCell="1" allowOverlap="1" wp14:anchorId="6DAFD47A" wp14:editId="501F7C3D">
+                <wp:simplePos x="0" y="0"/>
+                <wp:positionH relativeFrom="column">
+                  <wp:posOffset>914400</wp:posOffset>
+                </wp:positionH>
+                <wp:positionV relativeFrom="paragraph">
+                  <wp:posOffset>150920</wp:posOffset>
+                </wp:positionV>
+                <wp:extent cx="2050742" cy="124288"/>
+                <wp:effectExtent l="0" t="0" r="6985" b="15875"/>
+                <wp:wrapNone/>
+                <wp:docPr id="1194960742" name="Rectangle 11"/>
+                <wp:cNvGraphicFramePr/>
+                <a:graphic xmlns:a="http://schemas.openxmlformats.org/drawingml/2006/main">
+                  <a:graphicData uri="http://schemas.microsoft.com/office/word/2010/wordprocessingShape">
+                    <wps:wsp>
+                      <wps:cNvSpPr/>
+                      <wps:spPr>
+                        <a:xfrm>
+                          <a:off x="0" y="0"/>
+                          <a:ext cx="2050742" cy="124288"/>
+                        </a:xfrm>
+                        <a:prstGeom prst="rect">
+                          <a:avLst/>
+                        </a:prstGeom>
+                        <a:noFill/>
+                        <a:ln>
+                          <a:solidFill>
+                            <a:srgbClr val="EE0000"/>
+                          </a:solidFill>
+                        </a:ln>
+                      </wps:spPr>
+                      <wps:style>
+                        <a:lnRef idx="2">
+                          <a:schemeClr val="accent1">
+                            <a:shade val="15000"/>
+                          </a:schemeClr>
+                        </a:lnRef>
+                        <a:fillRef idx="1">
+                          <a:schemeClr val="accent1"/>
+                        </a:fillRef>
+                        <a:effectRef idx="0">
+                          <a:schemeClr val="accent1"/>
+                        </a:effectRef>
+                        <a:fontRef idx="minor">
+                          <a:schemeClr val="lt1"/>
+                        </a:fontRef>
+                      </wps:style>
+                      <wps:bodyPr rot="0" spcFirstLastPara="0" vertOverflow="overflow" horzOverflow="overflow" vert="horz" wrap="square" lIns="91440" tIns="45720" rIns="91440" bIns="45720" numCol="1" spcCol="0" rtlCol="0" fromWordArt="0" anchor="ctr" anchorCtr="0" forceAA="0" compatLnSpc="1">
+                        <a:prstTxWarp prst="textNoShape">
+                          <a:avLst/>
+                        </a:prstTxWarp>
+                        <a:noAutofit/>
+                      </wps:bodyPr>
+                    </wps:wsp>
+                  </a:graphicData>
+                </a:graphic>
+                <wp14:sizeRelV relativeFrom="margin">
+                  <wp14:pctHeight>0</wp14:pctHeight>
+                </wp14:sizeRelV>
+              </wp:anchor>
+            </w:drawing>
+          </mc:Choice>
+          <mc:Fallback>
+            <w:pict>
+              <v:rect w14:anchorId="08858FA9" id="Rectangle 11" o:spid="_x0000_s1026" style="position:absolute;margin-left:1in;margin-top:11.9pt;width:161.5pt;height:9.8pt;z-index:251696128;visibility:visible;mso-wrap-style:square;mso-height-percent:0;mso-wrap-distance-left:9pt;mso-wrap-distance-top:0;mso-wrap-distance-right:9pt;mso-wrap-distance-bottom:0;mso-position-horizontal:absolute;mso-position-horizontal-relative:text;mso-position-vertical:absolute;mso-position-vertical-relative:text;mso-height-percent:0;mso-height-relative:margin;v-text-anchor:middle" o:gfxdata="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" filled="f" strokecolor="#e00" strokeweight="1pt"/>
+            </w:pict>
+          </mc:Fallback>
+        </mc:AlternateContent>
+      </w:r>
+      <w:r>
+        <w:rPr>
+          <w:rFonts w:ascii="Andale Mono" w:hAnsi="Andale Mono"/>
+          <w:lang w:val="en-US"/>
+        </w:rPr>
+        <w:drawing>
+          <wp:inline distT="0" distB="0" distL="0" distR="0" wp14:anchorId="3D04F8A6" wp14:editId="7AB99595">
+            <wp:extent cx="4092606" cy="3501452"/>
+            <wp:effectExtent l="0" t="0" r="0" b="3810"/>
+            <wp:docPr id="2143428175" name="Picture 1" descr="A computer screen shot of a program code&#10;&#10;AI-generated content may be incorrect."/>
+            <wp:cNvGraphicFramePr>
+              <a:graphicFrameLocks xmlns:a="http://schemas.openxmlformats.org/drawingml/2006/main" noChangeAspect="1"/>
+            </wp:cNvGraphicFramePr>
+            <a:graphic xmlns:a="http://schemas.openxmlformats.org/drawingml/2006/main">
+              <a:graphicData uri="http://schemas.openxmlformats.org/drawingml/2006/picture">
+                <pic:pic xmlns:pic="http://schemas.openxmlformats.org/drawingml/2006/picture">
+                  <pic:nvPicPr>
+                    <pic:cNvPr id="2143428175" name="Picture 1" descr="A computer screen shot of a program code&#10;&#10;AI-generated content may be incorrect."/>
+                    <pic:cNvPicPr/>
+                  </pic:nvPicPr>
+                  <pic:blipFill>
+                    <a:blip r:embed="rId47"/>
+                    <a:stretch>
+                      <a:fillRect/>
+                    </a:stretch>
+                  </pic:blipFill>
+                  <pic:spPr>
+                    <a:xfrm>
+                      <a:off x="0" y="0"/>
+                      <a:ext cx="4097314" cy="3505480"/>
+                    </a:xfrm>
+                    <a:prstGeom prst="rect">
+                      <a:avLst/>
+                    </a:prstGeom>
+                  </pic:spPr>
+                </pic:pic>
+              </a:graphicData>
+            </a:graphic>
+          </wp:inline>
+        </w:drawing>
+      </w:r>
+    </w:p>
+    <w:p>
+      <w:pPr>
+        <w:pStyle w:val="ListParagraph"/>
+        <w:numPr>
+          <w:ilvl w:val="0"/>
+          <w:numId w:val="7"/>
+        </w:numPr>
+        <w:rPr>
+          <w:rFonts w:ascii="Andale Mono" w:hAnsi="Andale Mono"/>
+          <w:lang w:val="en-US"/>
+        </w:rPr>
+      </w:pPr>
+      <w:r>
+        <w:rPr>
+          <w:rFonts w:ascii="Andale Mono" w:hAnsi="Andale Mono"/>
+          <w:lang w:val="en-US"/>
+        </w:rPr>
+        <w:t>Delete elements in array</w:t>
+      </w:r>
+    </w:p>
+    <w:p>
+      <w:pPr>
+        <w:jc w:val="center"/>
+        <w:rPr>
+          <w:rFonts w:ascii="Andale Mono" w:hAnsi="Andale Mono"/>
+          <w:lang w:val="en-US"/>
+        </w:rPr>
+      </w:pPr>
+      <w:r>
+        <w:rPr>
+          <w:lang w:val="en-US"/>
+        </w:rPr>
+        <w:drawing>
+          <wp:inline distT="0" distB="0" distL="0" distR="0" wp14:anchorId="2DFD0666" wp14:editId="5CFB5F65">
+            <wp:extent cx="5822399" cy="257453"/>
+            <wp:effectExtent l="0" t="0" r="0" b="0"/>
+            <wp:docPr id="1027117162" name="Picture 1"/>
+            <wp:cNvGraphicFramePr>
+              <a:graphicFrameLocks xmlns:a="http://schemas.openxmlformats.org/drawingml/2006/main" noChangeAspect="1"/>
+            </wp:cNvGraphicFramePr>
+            <a:graphic xmlns:a="http://schemas.openxmlformats.org/drawingml/2006/main">
+              <a:graphicData uri="http://schemas.openxmlformats.org/drawingml/2006/picture">
+                <pic:pic xmlns:pic="http://schemas.openxmlformats.org/drawingml/2006/picture">
+                  <pic:nvPicPr>
+                    <pic:cNvPr id="1027117162" name=""/>
+                    <pic:cNvPicPr/>
+                  </pic:nvPicPr>
+                  <pic:blipFill>
+                    <a:blip r:embed="rId48"/>
+                    <a:stretch>
+                      <a:fillRect/>
+                    </a:stretch>
+                  </pic:blipFill>
+                  <pic:spPr>
+                    <a:xfrm>
+                      <a:off x="0" y="0"/>
+                      <a:ext cx="5973973" cy="264155"/>
+                    </a:xfrm>
+                    <a:prstGeom prst="rect">
+                      <a:avLst/>
+                    </a:prstGeom>
+                  </pic:spPr>
+                </pic:pic>
+              </a:graphicData>
+            </a:graphic>
+          </wp:inline>
+        </w:drawing>
+      </w:r>
+    </w:p>
+    <w:p>
+      <w:pPr>
+        <w:pStyle w:val="ListParagraph"/>
+        <w:numPr>
+          <w:ilvl w:val="1"/>
+          <w:numId w:val="7"/>
+        </w:numPr>
+        <w:rPr>
+          <w:rFonts w:ascii="Andale Mono" w:hAnsi="Andale Mono"/>
+          <w:lang w:val="en-US"/>
+        </w:rPr>
+      </w:pPr>
+      <w:r>
+        <w:rPr>
+          <w:rFonts w:ascii="Andale Mono" w:hAnsi="Andale Mono"/>
+          <w:lang w:val="en-US"/>
+        </w:rPr>
+        <w:t>To delete something from array, we just filter out that id, then get a new array and set a new array to state</w:t>
+      </w:r>
+    </w:p>
+    <w:p>
+      <w:pPr>
+        <w:rPr>
+          <w:rFonts w:ascii="Andale Mono" w:hAnsi="Andale Mono"/>
+          <w:lang w:val="en-US"/>
+        </w:rPr>
+      </w:pPr>
+    </w:p>
+    <w:p>
+      <w:pPr>
+        <w:pBdr>
+          <w:bottom w:val="single" w:sz="6" w:space="1" w:color="auto"/>
+        </w:pBdr>
+        <w:jc w:val="center"/>
+        <w:rPr>
+          <w:rFonts w:ascii="Andale Mono" w:hAnsi="Andale Mono"/>
+          <w:b/>
+          <w:bCs/>
+          <w:lang w:val="en-US"/>
+        </w:rPr>
+      </w:pPr>
+      <w:r>
+        <w:rPr>
+          <w:rFonts w:ascii="Andale Mono" w:hAnsi="Andale Mono"/>
+          <w:b/>
+          <w:bCs/>
+          <w:sz w:val="32"/>
+          <w:szCs w:val="36"/>
+          <w:lang w:val="en-US"/>
+        </w:rPr>
+        <w:t>Component Design</w:t>
+      </w:r>
+    </w:p>
+    <w:p>
+      <w:pPr>
+        <w:rPr>
+          <w:rFonts w:ascii="Andale Mono" w:hAnsi="Andale Mono"/>
+          <w:b/>
+          <w:bCs/>
+          <w:sz w:val="22"/>
+          <w:szCs w:val="28"/>
+          <w:lang w:val="en-US"/>
+        </w:rPr>
+      </w:pPr>
+      <w:r>
+        <w:rPr>
+          <w:rFonts w:ascii="Andale Mono" w:hAnsi="Andale Mono"/>
+          <w:b/>
+          <w:bCs/>
+          <w:sz w:val="28"/>
+          <w:szCs w:val="32"/>
+          <w:lang w:val="en-US"/>
+        </w:rPr>
+        <w:t xml:space="preserve">Introducing </w:t>
+      </w:r>
+      <w:r>
+        <w:rPr>
+          <w:rFonts w:ascii="Andale Mono" w:hAnsi="Andale Mono"/>
+          <w:b/>
+          <w:bCs/>
+          <w:sz w:val="28"/>
+          <w:szCs w:val="32"/>
+          <w:lang w:val="en-US"/>
+        </w:rPr>
+        <w:t>the Lucky7 Game</w:t>
+      </w:r>
+    </w:p>
+    <w:p>
+      <w:pPr>
+        <w:jc w:val="center"/>
+        <w:rPr>
+          <w:rFonts w:ascii="Andale Mono" w:hAnsi="Andale Mono"/>
+          <w:lang w:val="en-US"/>
+        </w:rPr>
+      </w:pPr>
+      <w:r>
+        <w:rPr>
+          <w:rFonts w:ascii="Andale Mono" w:hAnsi="Andale Mono"/>
+          <w:lang w:val="en-US"/>
+        </w:rPr>
+        <w:t>Goal: to understand stategies for ‘component decomposition’</w:t>
+      </w:r>
+    </w:p>
+    <w:p>
+      <w:pPr>
+        <w:pStyle w:val="ListParagraph"/>
+        <w:numPr>
+          <w:ilvl w:val="0"/>
+          <w:numId w:val="8"/>
+        </w:numPr>
         <w:rPr>
           <w:rFonts w:ascii="Andale Mono" w:hAnsi="Andale Mono"/>
           <w:lang w:val="en-US"/>
@@ -8377,6 +9023,119 @@
     </w:lvl>
   </w:abstractNum>
   <w:abstractNum w:abstractNumId="3" w15:restartNumberingAfterBreak="0">
+    <w:nsid w:val="3EAB799E"/>
+    <w:multiLevelType w:val="hybridMultilevel"/>
+    <w:tmpl w:val="ED8CA24A"/>
+    <w:lvl w:ilvl="0" w:tplc="04090001">
+      <w:start w:val="1"/>
+      <w:numFmt w:val="bullet"/>
+      <w:lvlText w:val=""/>
+      <w:lvlJc w:val="left"/>
+      <w:pPr>
+        <w:ind w:left="720" w:hanging="360"/>
+      </w:pPr>
+      <w:rPr>
+        <w:rFonts w:ascii="Symbol" w:hAnsi="Symbol" w:hint="default"/>
+      </w:rPr>
+    </w:lvl>
+    <w:lvl w:ilvl="1" w:tplc="04090003" w:tentative="1">
+      <w:start w:val="1"/>
+      <w:numFmt w:val="bullet"/>
+      <w:lvlText w:val="o"/>
+      <w:lvlJc w:val="left"/>
+      <w:pPr>
+        <w:ind w:left="1440" w:hanging="360"/>
+      </w:pPr>
+      <w:rPr>
+        <w:rFonts w:ascii="Courier New" w:hAnsi="Courier New" w:cs="Courier New" w:hint="default"/>
+      </w:rPr>
+    </w:lvl>
+    <w:lvl w:ilvl="2" w:tplc="04090005" w:tentative="1">
+      <w:start w:val="1"/>
+      <w:numFmt w:val="bullet"/>
+      <w:lvlText w:val=""/>
+      <w:lvlJc w:val="left"/>
+      <w:pPr>
+        <w:ind w:left="2160" w:hanging="360"/>
+      </w:pPr>
+      <w:rPr>
+        <w:rFonts w:ascii="Wingdings" w:hAnsi="Wingdings" w:hint="default"/>
+      </w:rPr>
+    </w:lvl>
+    <w:lvl w:ilvl="3" w:tplc="04090001" w:tentative="1">
+      <w:start w:val="1"/>
+      <w:numFmt w:val="bullet"/>
+      <w:lvlText w:val=""/>
+      <w:lvlJc w:val="left"/>
+      <w:pPr>
+        <w:ind w:left="2880" w:hanging="360"/>
+      </w:pPr>
+      <w:rPr>
+        <w:rFonts w:ascii="Symbol" w:hAnsi="Symbol" w:hint="default"/>
+      </w:rPr>
+    </w:lvl>
+    <w:lvl w:ilvl="4" w:tplc="04090003" w:tentative="1">
+      <w:start w:val="1"/>
+      <w:numFmt w:val="bullet"/>
+      <w:lvlText w:val="o"/>
+      <w:lvlJc w:val="left"/>
+      <w:pPr>
+        <w:ind w:left="3600" w:hanging="360"/>
+      </w:pPr>
+      <w:rPr>
+        <w:rFonts w:ascii="Courier New" w:hAnsi="Courier New" w:cs="Courier New" w:hint="default"/>
+      </w:rPr>
+    </w:lvl>
+    <w:lvl w:ilvl="5" w:tplc="04090005" w:tentative="1">
+      <w:start w:val="1"/>
+      <w:numFmt w:val="bullet"/>
+      <w:lvlText w:val=""/>
+      <w:lvlJc w:val="left"/>
+      <w:pPr>
+        <w:ind w:left="4320" w:hanging="360"/>
+      </w:pPr>
+      <w:rPr>
+        <w:rFonts w:ascii="Wingdings" w:hAnsi="Wingdings" w:hint="default"/>
+      </w:rPr>
+    </w:lvl>
+    <w:lvl w:ilvl="6" w:tplc="04090001" w:tentative="1">
+      <w:start w:val="1"/>
+      <w:numFmt w:val="bullet"/>
+      <w:lvlText w:val=""/>
+      <w:lvlJc w:val="left"/>
+      <w:pPr>
+        <w:ind w:left="5040" w:hanging="360"/>
+      </w:pPr>
+      <w:rPr>
+        <w:rFonts w:ascii="Symbol" w:hAnsi="Symbol" w:hint="default"/>
+      </w:rPr>
+    </w:lvl>
+    <w:lvl w:ilvl="7" w:tplc="04090003" w:tentative="1">
+      <w:start w:val="1"/>
+      <w:numFmt w:val="bullet"/>
+      <w:lvlText w:val="o"/>
+      <w:lvlJc w:val="left"/>
+      <w:pPr>
+        <w:ind w:left="5760" w:hanging="360"/>
+      </w:pPr>
+      <w:rPr>
+        <w:rFonts w:ascii="Courier New" w:hAnsi="Courier New" w:cs="Courier New" w:hint="default"/>
+      </w:rPr>
+    </w:lvl>
+    <w:lvl w:ilvl="8" w:tplc="04090005" w:tentative="1">
+      <w:start w:val="1"/>
+      <w:numFmt w:val="bullet"/>
+      <w:lvlText w:val=""/>
+      <w:lvlJc w:val="left"/>
+      <w:pPr>
+        <w:ind w:left="6480" w:hanging="360"/>
+      </w:pPr>
+      <w:rPr>
+        <w:rFonts w:ascii="Wingdings" w:hAnsi="Wingdings" w:hint="default"/>
+      </w:rPr>
+    </w:lvl>
+  </w:abstractNum>
+  <w:abstractNum w:abstractNumId="4" w15:restartNumberingAfterBreak="0">
     <w:nsid w:val="51EC02EE"/>
     <w:multiLevelType w:val="hybridMultilevel"/>
     <w:tmpl w:val="D0AE21E6"/>
@@ -8489,7 +9248,7 @@
       </w:rPr>
     </w:lvl>
   </w:abstractNum>
-  <w:abstractNum w:abstractNumId="4" w15:restartNumberingAfterBreak="0">
+  <w:abstractNum w:abstractNumId="5" w15:restartNumberingAfterBreak="0">
     <w:nsid w:val="76305975"/>
     <w:multiLevelType w:val="hybridMultilevel"/>
     <w:tmpl w:val="32647B3C"/>
@@ -8602,7 +9361,7 @@
       </w:rPr>
     </w:lvl>
   </w:abstractNum>
-  <w:abstractNum w:abstractNumId="5" w15:restartNumberingAfterBreak="0">
+  <w:abstractNum w:abstractNumId="6" w15:restartNumberingAfterBreak="0">
     <w:nsid w:val="7C47050D"/>
     <w:multiLevelType w:val="hybridMultilevel"/>
     <w:tmpl w:val="C8F84590"/>
@@ -8715,7 +9474,7 @@
       </w:rPr>
     </w:lvl>
   </w:abstractNum>
-  <w:abstractNum w:abstractNumId="6" w15:restartNumberingAfterBreak="0">
+  <w:abstractNum w:abstractNumId="7" w15:restartNumberingAfterBreak="0">
     <w:nsid w:val="7FA47843"/>
     <w:multiLevelType w:val="hybridMultilevel"/>
     <w:tmpl w:val="D16A747C"/>
@@ -8832,22 +9591,25 @@
     <w:abstractNumId w:val="2"/>
   </w:num>
   <w:num w:numId="2" w16cid:durableId="1988168136">
-    <w:abstractNumId w:val="6"/>
+    <w:abstractNumId w:val="7"/>
   </w:num>
   <w:num w:numId="3" w16cid:durableId="1593080546">
     <w:abstractNumId w:val="0"/>
   </w:num>
   <w:num w:numId="4" w16cid:durableId="1010832540">
-    <w:abstractNumId w:val="3"/>
+    <w:abstractNumId w:val="4"/>
   </w:num>
   <w:num w:numId="5" w16cid:durableId="2128549778">
-    <w:abstractNumId w:val="4"/>
+    <w:abstractNumId w:val="5"/>
   </w:num>
   <w:num w:numId="6" w16cid:durableId="111020789">
-    <w:abstractNumId w:val="5"/>
+    <w:abstractNumId w:val="6"/>
   </w:num>
   <w:num w:numId="7" w16cid:durableId="1584142077">
     <w:abstractNumId w:val="1"/>
+  </w:num>
+  <w:num w:numId="8" w16cid:durableId="2013950234">
+    <w:abstractNumId w:val="3"/>
   </w:num>
 </w:numbering>
 </file>

</xml_diff>

<commit_message>
Finish how to passing function, and state function via props
</commit_message>
<xml_diff>
--- a/React.docx
+++ b/React.docx
@@ -637,7 +637,7 @@
           </mc:Choice>
           <mc:Fallback>
             <w:pict>
-              <v:rect w14:anchorId="0B8E1C41" id="Rectangle 1" o:spid="_x0000_s1026" style="position:absolute;margin-left:136.3pt;margin-top:76.9pt;width:223.7pt;height:25.15pt;z-index:251661312;visibility:visible;mso-wrap-style:square;mso-width-percent:0;mso-height-percent:0;mso-wrap-distance-left:9pt;mso-wrap-distance-top:0;mso-wrap-distance-right:9pt;mso-wrap-distance-bottom:0;mso-position-horizontal:absolute;mso-position-horizontal-relative:text;mso-position-vertical:absolute;mso-position-vertical-relative:text;mso-width-percent:0;mso-height-percent:0;mso-width-relative:margin;mso-height-relative:margin;v-text-anchor:middle" o:gfxdata="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" filled="f" strokecolor="#e00" strokeweight="1pt"/>
+              <v:rect w14:anchorId="48F2553B" id="Rectangle 1" o:spid="_x0000_s1026" style="position:absolute;margin-left:136.3pt;margin-top:76.9pt;width:223.7pt;height:25.15pt;z-index:251661312;visibility:visible;mso-wrap-style:square;mso-width-percent:0;mso-height-percent:0;mso-wrap-distance-left:9pt;mso-wrap-distance-top:0;mso-wrap-distance-right:9pt;mso-wrap-distance-bottom:0;mso-position-horizontal:absolute;mso-position-horizontal-relative:text;mso-position-vertical:absolute;mso-position-vertical-relative:text;mso-width-percent:0;mso-height-percent:0;mso-width-relative:margin;mso-height-relative:margin;v-text-anchor:middle" o:gfxdata="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" filled="f" strokecolor="#e00" strokeweight="1pt"/>
             </w:pict>
           </mc:Fallback>
         </mc:AlternateContent>
@@ -712,7 +712,7 @@
           </mc:Choice>
           <mc:Fallback>
             <w:pict>
-              <v:rect w14:anchorId="2B1C217F" id="Rectangle 1" o:spid="_x0000_s1026" style="position:absolute;margin-left:193.65pt;margin-top:260.75pt;width:98.55pt;height:18.15pt;z-index:251659264;visibility:visible;mso-wrap-style:square;mso-wrap-distance-left:9pt;mso-wrap-distance-top:0;mso-wrap-distance-right:9pt;mso-wrap-distance-bottom:0;mso-position-horizontal:absolute;mso-position-horizontal-relative:text;mso-position-vertical:absolute;mso-position-vertical-relative:text;v-text-anchor:middle" o:gfxdata="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" filled="f" strokecolor="#e00" strokeweight="1pt"/>
+              <v:rect w14:anchorId="7C0D5A26" id="Rectangle 1" o:spid="_x0000_s1026" style="position:absolute;margin-left:193.65pt;margin-top:260.75pt;width:98.55pt;height:18.15pt;z-index:251659264;visibility:visible;mso-wrap-style:square;mso-wrap-distance-left:9pt;mso-wrap-distance-top:0;mso-wrap-distance-right:9pt;mso-wrap-distance-bottom:0;mso-position-horizontal:absolute;mso-position-horizontal-relative:text;mso-position-vertical:absolute;mso-position-vertical-relative:text;v-text-anchor:middle" o:gfxdata="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" filled="f" strokecolor="#e00" strokeweight="1pt"/>
             </w:pict>
           </mc:Fallback>
         </mc:AlternateContent>
@@ -2442,7 +2442,7 @@
           </mc:Choice>
           <mc:Fallback>
             <w:pict>
-              <v:rect w14:anchorId="69630885" id="Rectangle 2" o:spid="_x0000_s1026" style="position:absolute;margin-left:297.85pt;margin-top:90.55pt;width:127.9pt;height:18.15pt;z-index:251666432;visibility:visible;mso-wrap-style:square;mso-width-percent:0;mso-height-percent:0;mso-wrap-distance-left:9pt;mso-wrap-distance-top:0;mso-wrap-distance-right:9pt;mso-wrap-distance-bottom:0;mso-position-horizontal:absolute;mso-position-horizontal-relative:text;mso-position-vertical:absolute;mso-position-vertical-relative:text;mso-width-percent:0;mso-height-percent:0;mso-width-relative:margin;mso-height-relative:margin;v-text-anchor:middle" o:gfxdata="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" filled="f" strokecolor="#e00" strokeweight="1pt"/>
+              <v:rect w14:anchorId="10A380E9" id="Rectangle 2" o:spid="_x0000_s1026" style="position:absolute;margin-left:297.85pt;margin-top:90.55pt;width:127.9pt;height:18.15pt;z-index:251666432;visibility:visible;mso-wrap-style:square;mso-width-percent:0;mso-height-percent:0;mso-wrap-distance-left:9pt;mso-wrap-distance-top:0;mso-wrap-distance-right:9pt;mso-wrap-distance-bottom:0;mso-position-horizontal:absolute;mso-position-horizontal-relative:text;mso-position-vertical:absolute;mso-position-vertical-relative:text;mso-width-percent:0;mso-height-percent:0;mso-width-relative:margin;mso-height-relative:margin;v-text-anchor:middle" o:gfxdata="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" filled="f" strokecolor="#e00" strokeweight="1pt"/>
             </w:pict>
           </mc:Fallback>
         </mc:AlternateContent>
@@ -2523,7 +2523,7 @@
           </mc:Choice>
           <mc:Fallback>
             <w:pict>
-              <v:rect w14:anchorId="3D004896" id="Rectangle 2" o:spid="_x0000_s1026" style="position:absolute;margin-left:297.75pt;margin-top:31.75pt;width:127.9pt;height:18.15pt;z-index:251664384;visibility:visible;mso-wrap-style:square;mso-width-percent:0;mso-height-percent:0;mso-wrap-distance-left:9pt;mso-wrap-distance-top:0;mso-wrap-distance-right:9pt;mso-wrap-distance-bottom:0;mso-position-horizontal:absolute;mso-position-horizontal-relative:text;mso-position-vertical:absolute;mso-position-vertical-relative:text;mso-width-percent:0;mso-height-percent:0;mso-width-relative:margin;mso-height-relative:margin;v-text-anchor:middle" o:gfxdata="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" filled="f" strokecolor="#e00" strokeweight="1pt"/>
+              <v:rect w14:anchorId="1416A14F" id="Rectangle 2" o:spid="_x0000_s1026" style="position:absolute;margin-left:297.75pt;margin-top:31.75pt;width:127.9pt;height:18.15pt;z-index:251664384;visibility:visible;mso-wrap-style:square;mso-width-percent:0;mso-height-percent:0;mso-wrap-distance-left:9pt;mso-wrap-distance-top:0;mso-wrap-distance-right:9pt;mso-wrap-distance-bottom:0;mso-position-horizontal:absolute;mso-position-horizontal-relative:text;mso-position-vertical:absolute;mso-position-vertical-relative:text;mso-width-percent:0;mso-height-percent:0;mso-width-relative:margin;mso-height-relative:margin;v-text-anchor:middle" o:gfxdata="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" filled="f" strokecolor="#e00" strokeweight="1pt"/>
             </w:pict>
           </mc:Fallback>
         </mc:AlternateContent>
@@ -2598,7 +2598,7 @@
           </mc:Choice>
           <mc:Fallback>
             <w:pict>
-              <v:rect w14:anchorId="20FD070D" id="Rectangle 2" o:spid="_x0000_s1026" style="position:absolute;margin-left:35.6pt;margin-top:84.5pt;width:240.45pt;height:14.7pt;z-index:251662336;visibility:visible;mso-wrap-style:square;mso-wrap-distance-left:9pt;mso-wrap-distance-top:0;mso-wrap-distance-right:9pt;mso-wrap-distance-bottom:0;mso-position-horizontal:absolute;mso-position-horizontal-relative:text;mso-position-vertical:absolute;mso-position-vertical-relative:text;v-text-anchor:middle" o:gfxdata="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" filled="f" strokecolor="#e00" strokeweight="1pt"/>
+              <v:rect w14:anchorId="00496ADB" id="Rectangle 2" o:spid="_x0000_s1026" style="position:absolute;margin-left:35.6pt;margin-top:84.5pt;width:240.45pt;height:14.7pt;z-index:251662336;visibility:visible;mso-wrap-style:square;mso-wrap-distance-left:9pt;mso-wrap-distance-top:0;mso-wrap-distance-right:9pt;mso-wrap-distance-bottom:0;mso-position-horizontal:absolute;mso-position-horizontal-relative:text;mso-position-vertical:absolute;mso-position-vertical-relative:text;v-text-anchor:middle" o:gfxdata="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" filled="f" strokecolor="#e00" strokeweight="1pt"/>
             </w:pict>
           </mc:Fallback>
         </mc:AlternateContent>
@@ -3096,7 +3096,7 @@
           </mc:Choice>
           <mc:Fallback>
             <w:pict>
-              <v:shapetype w14:anchorId="745F3701" id="_x0000_t34" coordsize="21600,21600" o:spt="34" o:oned="t" adj="10800" path="m,l@0,0@0,21600,21600,21600e" filled="f">
+              <v:shapetype w14:anchorId="2302144A" id="_x0000_t34" coordsize="21600,21600" o:spt="34" o:oned="t" adj="10800" path="m,l@0,0@0,21600,21600,21600e" filled="f">
                 <v:stroke joinstyle="miter"/>
                 <v:formulas>
                   <v:f eqn="val #0"/>
@@ -3190,7 +3190,7 @@
           </mc:Choice>
           <mc:Fallback>
             <w:pict>
-              <v:rect w14:anchorId="05658958" id="Rectangle 3" o:spid="_x0000_s1026" style="position:absolute;margin-left:20.25pt;margin-top:20.75pt;width:45.45pt;height:11.2pt;z-index:251669504;visibility:visible;mso-wrap-style:square;mso-width-percent:0;mso-height-percent:0;mso-wrap-distance-left:9pt;mso-wrap-distance-top:0;mso-wrap-distance-right:9pt;mso-wrap-distance-bottom:0;mso-position-horizontal:absolute;mso-position-horizontal-relative:text;mso-position-vertical:absolute;mso-position-vertical-relative:text;mso-width-percent:0;mso-height-percent:0;mso-width-relative:margin;mso-height-relative:margin;v-text-anchor:middle" o:gfxdata="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" filled="f" strokecolor="#e00" strokeweight="1pt"/>
+              <v:rect w14:anchorId="5AE5705D" id="Rectangle 3" o:spid="_x0000_s1026" style="position:absolute;margin-left:20.25pt;margin-top:20.75pt;width:45.45pt;height:11.2pt;z-index:251669504;visibility:visible;mso-wrap-style:square;mso-width-percent:0;mso-height-percent:0;mso-wrap-distance-left:9pt;mso-wrap-distance-top:0;mso-wrap-distance-right:9pt;mso-wrap-distance-bottom:0;mso-position-horizontal:absolute;mso-position-horizontal-relative:text;mso-position-vertical:absolute;mso-position-vertical-relative:text;mso-width-percent:0;mso-height-percent:0;mso-width-relative:margin;mso-height-relative:margin;v-text-anchor:middle" o:gfxdata="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" filled="f" strokecolor="#e00" strokeweight="1pt"/>
             </w:pict>
           </mc:Fallback>
         </mc:AlternateContent>
@@ -3265,7 +3265,7 @@
           </mc:Choice>
           <mc:Fallback>
             <w:pict>
-              <v:rect w14:anchorId="4BD6E769" id="Rectangle 3" o:spid="_x0000_s1026" style="position:absolute;margin-left:166.35pt;margin-top:105.35pt;width:60.1pt;height:16.8pt;z-index:251667456;visibility:visible;mso-wrap-style:square;mso-wrap-distance-left:9pt;mso-wrap-distance-top:0;mso-wrap-distance-right:9pt;mso-wrap-distance-bottom:0;mso-position-horizontal:absolute;mso-position-horizontal-relative:text;mso-position-vertical:absolute;mso-position-vertical-relative:text;v-text-anchor:middle" o:gfxdata="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" filled="f" strokecolor="#e00" strokeweight="1pt"/>
+              <v:rect w14:anchorId="628C8FC3" id="Rectangle 3" o:spid="_x0000_s1026" style="position:absolute;margin-left:166.35pt;margin-top:105.35pt;width:60.1pt;height:16.8pt;z-index:251667456;visibility:visible;mso-wrap-style:square;mso-wrap-distance-left:9pt;mso-wrap-distance-top:0;mso-wrap-distance-right:9pt;mso-wrap-distance-bottom:0;mso-position-horizontal:absolute;mso-position-horizontal-relative:text;mso-position-vertical:absolute;mso-position-vertical-relative:text;v-text-anchor:middle" o:gfxdata="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" filled="f" strokecolor="#e00" strokeweight="1pt"/>
             </w:pict>
           </mc:Fallback>
         </mc:AlternateContent>
@@ -3751,7 +3751,7 @@
           </mc:Choice>
           <mc:Fallback>
             <w:pict>
-              <v:rect w14:anchorId="76AC9E1D" id="Rectangle 5" o:spid="_x0000_s1026" style="position:absolute;margin-left:73.4pt;margin-top:24.5pt;width:144.7pt;height:21.65pt;z-index:251671552;visibility:visible;mso-wrap-style:square;mso-wrap-distance-left:9pt;mso-wrap-distance-top:0;mso-wrap-distance-right:9pt;mso-wrap-distance-bottom:0;mso-position-horizontal:absolute;mso-position-horizontal-relative:text;mso-position-vertical:absolute;mso-position-vertical-relative:text;v-text-anchor:middle" o:gfxdata="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" filled="f" strokecolor="#e00" strokeweight="1pt"/>
+              <v:rect w14:anchorId="4CBF5DE5" id="Rectangle 5" o:spid="_x0000_s1026" style="position:absolute;margin-left:73.4pt;margin-top:24.5pt;width:144.7pt;height:21.65pt;z-index:251671552;visibility:visible;mso-wrap-style:square;mso-wrap-distance-left:9pt;mso-wrap-distance-top:0;mso-wrap-distance-right:9pt;mso-wrap-distance-bottom:0;mso-position-horizontal:absolute;mso-position-horizontal-relative:text;mso-position-vertical:absolute;mso-position-vertical-relative:text;v-text-anchor:middle" o:gfxdata="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" filled="f" strokecolor="#e00" strokeweight="1pt"/>
             </w:pict>
           </mc:Fallback>
         </mc:AlternateContent>
@@ -3968,7 +3968,7 @@
           </mc:Choice>
           <mc:Fallback>
             <w:pict>
-              <v:rect w14:anchorId="14C77E13" id="Rectangle 5" o:spid="_x0000_s1026" style="position:absolute;margin-left:130pt;margin-top:94.55pt;width:122.35pt;height:51.75pt;z-index:251673600;visibility:visible;mso-wrap-style:square;mso-width-percent:0;mso-height-percent:0;mso-wrap-distance-left:9pt;mso-wrap-distance-top:0;mso-wrap-distance-right:9pt;mso-wrap-distance-bottom:0;mso-position-horizontal:absolute;mso-position-horizontal-relative:text;mso-position-vertical:absolute;mso-position-vertical-relative:text;mso-width-percent:0;mso-height-percent:0;mso-width-relative:margin;mso-height-relative:margin;v-text-anchor:middle" o:gfxdata="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" filled="f" strokecolor="#e00" strokeweight="1pt"/>
+              <v:rect w14:anchorId="44E99076" id="Rectangle 5" o:spid="_x0000_s1026" style="position:absolute;margin-left:130pt;margin-top:94.55pt;width:122.35pt;height:51.75pt;z-index:251673600;visibility:visible;mso-wrap-style:square;mso-width-percent:0;mso-height-percent:0;mso-wrap-distance-left:9pt;mso-wrap-distance-top:0;mso-wrap-distance-right:9pt;mso-wrap-distance-bottom:0;mso-position-horizontal:absolute;mso-position-horizontal-relative:text;mso-position-vertical:absolute;mso-position-vertical-relative:text;mso-width-percent:0;mso-height-percent:0;mso-width-relative:margin;mso-height-relative:margin;v-text-anchor:middle" o:gfxdata="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" filled="f" strokecolor="#e00" strokeweight="1pt"/>
             </w:pict>
           </mc:Fallback>
         </mc:AlternateContent>
@@ -4244,7 +4244,7 @@
           </mc:Choice>
           <mc:Fallback>
             <w:pict>
-              <v:shape w14:anchorId="596FC778" id="Multiply 6" o:spid="_x0000_s1026" style="position:absolute;margin-left:229.3pt;margin-top:48.2pt;width:22.35pt;height:20.95pt;z-index:251676672;visibility:visible;mso-wrap-style:square;mso-width-percent:0;mso-height-percent:0;mso-wrap-distance-left:9pt;mso-wrap-distance-top:0;mso-wrap-distance-right:9pt;mso-wrap-distance-bottom:0;mso-position-horizontal:absolute;mso-position-horizontal-relative:text;mso-position-vertical:absolute;mso-position-vertical-relative:text;mso-width-percent:0;mso-height-percent:0;mso-width-relative:margin;mso-height-relative:margin;v-text-anchor:middle" coordsize="284086,266330" o:gfxdata="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" path="m46809,86815l89652,41116r52391,49117l194434,41116r42843,45699l187837,133165r49440,46350l194434,225214,142043,176097,89652,225214,46809,179515,96249,133165,46809,86815xe" fillcolor="#e00" strokecolor="#030e13 [484]" strokeweight="1pt">
+              <v:shape w14:anchorId="0410A0EC" id="Multiply 6" o:spid="_x0000_s1026" style="position:absolute;margin-left:229.3pt;margin-top:48.2pt;width:22.35pt;height:20.95pt;z-index:251676672;visibility:visible;mso-wrap-style:square;mso-width-percent:0;mso-height-percent:0;mso-wrap-distance-left:9pt;mso-wrap-distance-top:0;mso-wrap-distance-right:9pt;mso-wrap-distance-bottom:0;mso-position-horizontal:absolute;mso-position-horizontal-relative:text;mso-position-vertical:absolute;mso-position-vertical-relative:text;mso-width-percent:0;mso-height-percent:0;mso-width-relative:margin;mso-height-relative:margin;v-text-anchor:middle" coordsize="284086,266330" o:gfxdata="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" path="m46809,86815l89652,41116r52391,49117l194434,41116r42843,45699l187837,133165r49440,46350l194434,225214,142043,176097,89652,225214,46809,179515,96249,133165,46809,86815xe" fillcolor="#e00" strokecolor="#030e13 [484]" strokeweight="1pt">
                 <v:stroke joinstyle="miter"/>
                 <v:path arrowok="t" o:connecttype="custom" o:connectlocs="46809,86815;89652,41116;142043,90233;194434,41116;237277,86815;187837,133165;237277,179515;194434,225214;142043,176097;89652,225214;46809,179515;96249,133165;46809,86815" o:connectangles="0,0,0,0,0,0,0,0,0,0,0,0,0"/>
               </v:shape>
@@ -4328,7 +4328,7 @@
           </mc:Choice>
           <mc:Fallback>
             <w:pict>
-              <v:rect w14:anchorId="4ADB69BC" id="Rectangle 5" o:spid="_x0000_s1026" style="position:absolute;margin-left:213.2pt;margin-top:36.3pt;width:56.6pt;height:11.9pt;z-index:251675648;visibility:visible;mso-wrap-style:square;mso-width-percent:0;mso-height-percent:0;mso-wrap-distance-left:9pt;mso-wrap-distance-top:0;mso-wrap-distance-right:9pt;mso-wrap-distance-bottom:0;mso-position-horizontal:absolute;mso-position-horizontal-relative:text;mso-position-vertical:absolute;mso-position-vertical-relative:text;mso-width-percent:0;mso-height-percent:0;mso-width-relative:margin;mso-height-relative:margin;v-text-anchor:middle" o:gfxdata="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" filled="f" strokecolor="#e00" strokeweight="1pt"/>
+              <v:rect w14:anchorId="0949F3C1" id="Rectangle 5" o:spid="_x0000_s1026" style="position:absolute;margin-left:213.2pt;margin-top:36.3pt;width:56.6pt;height:11.9pt;z-index:251675648;visibility:visible;mso-wrap-style:square;mso-width-percent:0;mso-height-percent:0;mso-wrap-distance-left:9pt;mso-wrap-distance-top:0;mso-wrap-distance-right:9pt;mso-wrap-distance-bottom:0;mso-position-horizontal:absolute;mso-position-horizontal-relative:text;mso-position-vertical:absolute;mso-position-vertical-relative:text;mso-width-percent:0;mso-height-percent:0;mso-width-relative:margin;mso-height-relative:margin;v-text-anchor:middle" o:gfxdata="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" filled="f" strokecolor="#e00" strokeweight="1pt"/>
             </w:pict>
           </mc:Fallback>
         </mc:AlternateContent>
@@ -4462,7 +4462,7 @@
           </mc:Choice>
           <mc:Fallback>
             <w:pict>
-              <v:rect w14:anchorId="44D60904" id="Rectangle 5" o:spid="_x0000_s1026" style="position:absolute;margin-left:148.2pt;margin-top:70.95pt;width:60.1pt;height:18.4pt;z-index:251678720;visibility:visible;mso-wrap-style:square;mso-width-percent:0;mso-height-percent:0;mso-wrap-distance-left:9pt;mso-wrap-distance-top:0;mso-wrap-distance-right:9pt;mso-wrap-distance-bottom:0;mso-position-horizontal:absolute;mso-position-horizontal-relative:text;mso-position-vertical:absolute;mso-position-vertical-relative:text;mso-width-percent:0;mso-height-percent:0;mso-width-relative:margin;mso-height-relative:margin;v-text-anchor:middle" o:gfxdata="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" filled="f" strokecolor="#e00" strokeweight="1pt"/>
+              <v:rect w14:anchorId="4A1C564E" id="Rectangle 5" o:spid="_x0000_s1026" style="position:absolute;margin-left:148.2pt;margin-top:70.95pt;width:60.1pt;height:18.4pt;z-index:251678720;visibility:visible;mso-wrap-style:square;mso-width-percent:0;mso-height-percent:0;mso-wrap-distance-left:9pt;mso-wrap-distance-top:0;mso-wrap-distance-right:9pt;mso-wrap-distance-bottom:0;mso-position-horizontal:absolute;mso-position-horizontal-relative:text;mso-position-vertical:absolute;mso-position-vertical-relative:text;mso-width-percent:0;mso-height-percent:0;mso-width-relative:margin;mso-height-relative:margin;v-text-anchor:middle" o:gfxdata="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" filled="f" strokecolor="#e00" strokeweight="1pt"/>
             </w:pict>
           </mc:Fallback>
         </mc:AlternateContent>
@@ -4902,7 +4902,7 @@
           </mc:Choice>
           <mc:Fallback>
             <w:pict>
-              <v:rect w14:anchorId="20E7B8B1" id="Rectangle 8" o:spid="_x0000_s1026" style="position:absolute;margin-left:195.75pt;margin-top:51.45pt;width:67.8pt;height:14pt;z-index:251680768;visibility:visible;mso-wrap-style:square;mso-wrap-distance-left:9pt;mso-wrap-distance-top:0;mso-wrap-distance-right:9pt;mso-wrap-distance-bottom:0;mso-position-horizontal:absolute;mso-position-horizontal-relative:text;mso-position-vertical:absolute;mso-position-vertical-relative:text;v-text-anchor:middle" o:gfxdata="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" filled="f" strokecolor="#e00" strokeweight="1pt"/>
+              <v:rect w14:anchorId="76B15FF7" id="Rectangle 8" o:spid="_x0000_s1026" style="position:absolute;margin-left:195.75pt;margin-top:51.45pt;width:67.8pt;height:14pt;z-index:251680768;visibility:visible;mso-wrap-style:square;mso-wrap-distance-left:9pt;mso-wrap-distance-top:0;mso-wrap-distance-right:9pt;mso-wrap-distance-bottom:0;mso-position-horizontal:absolute;mso-position-horizontal-relative:text;mso-position-vertical:absolute;mso-position-vertical-relative:text;v-text-anchor:middle" o:gfxdata="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" filled="f" strokecolor="#e00" strokeweight="1pt"/>
             </w:pict>
           </mc:Fallback>
         </mc:AlternateContent>
@@ -4978,7 +4978,7 @@
           </mc:Choice>
           <mc:Fallback>
             <w:pict>
-              <v:shape w14:anchorId="606E2ABE" id="Elbow Connector 7" o:spid="_x0000_s1026" type="#_x0000_t34" style="position:absolute;margin-left:267.75pt;margin-top:57.7pt;width:186.65pt;height:168.25pt;flip:x y;z-index:251679744;visibility:visible;mso-wrap-style:square;mso-width-percent:0;mso-height-percent:0;mso-wrap-distance-left:9pt;mso-wrap-distance-top:0;mso-wrap-distance-right:9pt;mso-wrap-distance-bottom:0;mso-position-horizontal:absolute;mso-position-horizontal-relative:text;mso-position-vertical:absolute;mso-position-vertical-relative:text;mso-width-percent:0;mso-height-percent:0;mso-width-relative:margin;mso-height-relative:margin" o:gfxdata="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" adj="-4730" strokecolor="#e00" strokeweight=".5pt">
+              <v:shape w14:anchorId="251F2721" id="Elbow Connector 7" o:spid="_x0000_s1026" type="#_x0000_t34" style="position:absolute;margin-left:267.75pt;margin-top:57.7pt;width:186.65pt;height:168.25pt;flip:x y;z-index:251679744;visibility:visible;mso-wrap-style:square;mso-width-percent:0;mso-height-percent:0;mso-wrap-distance-left:9pt;mso-wrap-distance-top:0;mso-wrap-distance-right:9pt;mso-wrap-distance-bottom:0;mso-position-horizontal:absolute;mso-position-horizontal-relative:text;mso-position-vertical:absolute;mso-position-vertical-relative:text;mso-width-percent:0;mso-height-percent:0;mso-width-relative:margin;mso-height-relative:margin" o:gfxdata="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" adj="-4730" strokecolor="#e00" strokeweight=".5pt">
                 <v:stroke endarrow="block"/>
               </v:shape>
             </w:pict>
@@ -5469,7 +5469,7 @@
           </mc:Choice>
           <mc:Fallback>
             <w:pict>
-              <v:shape w14:anchorId="5ACE9204" id="Elbow Connector 9" o:spid="_x0000_s1026" type="#_x0000_t34" style="position:absolute;margin-left:281.7pt;margin-top:23.45pt;width:19.05pt;height:246.75pt;z-index:251687936;visibility:visible;mso-wrap-style:square;mso-width-percent:0;mso-height-percent:0;mso-wrap-distance-left:9pt;mso-wrap-distance-top:0;mso-wrap-distance-right:9pt;mso-wrap-distance-bottom:0;mso-position-horizontal:absolute;mso-position-horizontal-relative:text;mso-position-vertical:absolute;mso-position-vertical-relative:text;mso-width-percent:0;mso-height-percent:0;mso-width-relative:margin;mso-height-relative:margin" o:gfxdata="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" adj="115386" strokecolor="#e00" strokeweight=".5pt">
+              <v:shape w14:anchorId="31BAD59B" id="Elbow Connector 9" o:spid="_x0000_s1026" type="#_x0000_t34" style="position:absolute;margin-left:281.7pt;margin-top:23.45pt;width:19.05pt;height:246.75pt;z-index:251687936;visibility:visible;mso-wrap-style:square;mso-width-percent:0;mso-height-percent:0;mso-wrap-distance-left:9pt;mso-wrap-distance-top:0;mso-wrap-distance-right:9pt;mso-wrap-distance-bottom:0;mso-position-horizontal:absolute;mso-position-horizontal-relative:text;mso-position-vertical:absolute;mso-position-vertical-relative:text;mso-width-percent:0;mso-height-percent:0;mso-width-relative:margin;mso-height-relative:margin" o:gfxdata="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" adj="115386" strokecolor="#e00" strokeweight=".5pt">
                 <v:stroke endarrow="block"/>
               </v:shape>
             </w:pict>
@@ -5547,7 +5547,7 @@
           </mc:Choice>
           <mc:Fallback>
             <w:pict>
-              <v:shape w14:anchorId="1E1DAB84" id="Elbow Connector 9" o:spid="_x0000_s1026" type="#_x0000_t34" style="position:absolute;margin-left:296.7pt;margin-top:70.3pt;width:16.25pt;height:172.65pt;flip:x;z-index:251685888;visibility:visible;mso-wrap-style:square;mso-width-percent:0;mso-height-percent:0;mso-wrap-distance-left:9pt;mso-wrap-distance-top:0;mso-wrap-distance-right:9pt;mso-wrap-distance-bottom:0;mso-position-horizontal:absolute;mso-position-horizontal-relative:text;mso-position-vertical:absolute;mso-position-vertical-relative:text;mso-width-percent:0;mso-height-percent:0;mso-width-relative:margin;mso-height-relative:margin" o:gfxdata="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" adj="-34187" strokecolor="yellow" strokeweight=".5pt">
+              <v:shape w14:anchorId="70CE9894" id="Elbow Connector 9" o:spid="_x0000_s1026" type="#_x0000_t34" style="position:absolute;margin-left:296.7pt;margin-top:70.3pt;width:16.25pt;height:172.65pt;flip:x;z-index:251685888;visibility:visible;mso-wrap-style:square;mso-width-percent:0;mso-height-percent:0;mso-wrap-distance-left:9pt;mso-wrap-distance-top:0;mso-wrap-distance-right:9pt;mso-wrap-distance-bottom:0;mso-position-horizontal:absolute;mso-position-horizontal-relative:text;mso-position-vertical:absolute;mso-position-vertical-relative:text;mso-width-percent:0;mso-height-percent:0;mso-width-relative:margin;mso-height-relative:margin" o:gfxdata="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" adj="-34187" strokecolor="yellow" strokeweight=".5pt">
                 <v:stroke endarrow="block"/>
               </v:shape>
             </w:pict>
@@ -5625,7 +5625,7 @@
           </mc:Choice>
           <mc:Fallback>
             <w:pict>
-              <v:shape w14:anchorId="2613C1E9" id="Elbow Connector 9" o:spid="_x0000_s1026" type="#_x0000_t34" style="position:absolute;margin-left:112.9pt;margin-top:62.05pt;width:95.4pt;height:74pt;flip:x y;z-index:251683840;visibility:visible;mso-wrap-style:square;mso-width-percent:0;mso-height-percent:0;mso-wrap-distance-left:9pt;mso-wrap-distance-top:0;mso-wrap-distance-right:9pt;mso-wrap-distance-bottom:0;mso-position-horizontal:absolute;mso-position-horizontal-relative:text;mso-position-vertical:absolute;mso-position-vertical-relative:text;mso-width-percent:0;mso-height-percent:0;mso-width-relative:margin;mso-height-relative:margin" o:gfxdata="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" adj="33017" strokecolor="yellow" strokeweight=".5pt">
+              <v:shape w14:anchorId="3B069EE1" id="Elbow Connector 9" o:spid="_x0000_s1026" type="#_x0000_t34" style="position:absolute;margin-left:112.9pt;margin-top:62.05pt;width:95.4pt;height:74pt;flip:x y;z-index:251683840;visibility:visible;mso-wrap-style:square;mso-width-percent:0;mso-height-percent:0;mso-wrap-distance-left:9pt;mso-wrap-distance-top:0;mso-wrap-distance-right:9pt;mso-wrap-distance-bottom:0;mso-position-horizontal:absolute;mso-position-horizontal-relative:text;mso-position-vertical:absolute;mso-position-vertical-relative:text;mso-width-percent:0;mso-height-percent:0;mso-width-relative:margin;mso-height-relative:margin" o:gfxdata="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" adj="33017" strokecolor="yellow" strokeweight=".5pt">
                 <v:stroke endarrow="block"/>
               </v:shape>
             </w:pict>
@@ -5697,7 +5697,7 @@
           </mc:Choice>
           <mc:Fallback>
             <w:pict>
-              <v:shape w14:anchorId="49A4B370" id="Elbow Connector 9" o:spid="_x0000_s1026" type="#_x0000_t34" style="position:absolute;margin-left:97.15pt;margin-top:35.35pt;width:65.7pt;height:181.75pt;z-index:251681792;visibility:visible;mso-wrap-style:square;mso-wrap-distance-left:9pt;mso-wrap-distance-top:0;mso-wrap-distance-right:9pt;mso-wrap-distance-bottom:0;mso-position-horizontal:absolute;mso-position-horizontal-relative:text;mso-position-vertical:absolute;mso-position-vertical-relative:text" o:gfxdata="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" adj="-4827" strokecolor="#00b050" strokeweight=".5pt">
+              <v:shape w14:anchorId="75B5C0A8" id="Elbow Connector 9" o:spid="_x0000_s1026" type="#_x0000_t34" style="position:absolute;margin-left:97.15pt;margin-top:35.35pt;width:65.7pt;height:181.75pt;z-index:251681792;visibility:visible;mso-wrap-style:square;mso-wrap-distance-left:9pt;mso-wrap-distance-top:0;mso-wrap-distance-right:9pt;mso-wrap-distance-bottom:0;mso-position-horizontal:absolute;mso-position-horizontal-relative:text;mso-position-vertical:absolute;mso-position-vertical-relative:text" o:gfxdata="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" adj="-4827" strokecolor="#00b050" strokeweight=".5pt">
                 <v:stroke endarrow="block"/>
               </v:shape>
             </w:pict>
@@ -6139,7 +6139,7 @@
           </mc:Choice>
           <mc:Fallback>
             <w:pict>
-              <v:rect w14:anchorId="6D772D9B" id="Rectangle 10" o:spid="_x0000_s1026" style="position:absolute;margin-left:353pt;margin-top:56.9pt;width:65pt;height:16.8pt;z-index:251695104;visibility:visible;mso-wrap-style:square;mso-width-percent:0;mso-height-percent:0;mso-wrap-distance-left:9pt;mso-wrap-distance-top:0;mso-wrap-distance-right:9pt;mso-wrap-distance-bottom:0;mso-position-horizontal:absolute;mso-position-horizontal-relative:text;mso-position-vertical:absolute;mso-position-vertical-relative:text;mso-width-percent:0;mso-height-percent:0;mso-width-relative:margin;mso-height-relative:margin;v-text-anchor:middle" o:gfxdata="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" filled="f" strokecolor="#d86dcb [1944]" strokeweight="1pt"/>
+              <v:rect w14:anchorId="36B5E6BA" id="Rectangle 10" o:spid="_x0000_s1026" style="position:absolute;margin-left:353pt;margin-top:56.9pt;width:65pt;height:16.8pt;z-index:251695104;visibility:visible;mso-wrap-style:square;mso-width-percent:0;mso-height-percent:0;mso-wrap-distance-left:9pt;mso-wrap-distance-top:0;mso-wrap-distance-right:9pt;mso-wrap-distance-bottom:0;mso-position-horizontal:absolute;mso-position-horizontal-relative:text;mso-position-vertical:absolute;mso-position-vertical-relative:text;mso-width-percent:0;mso-height-percent:0;mso-width-relative:margin;mso-height-relative:margin;v-text-anchor:middle" o:gfxdata="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" filled="f" strokecolor="#d86dcb [1944]" strokeweight="1pt"/>
             </w:pict>
           </mc:Fallback>
         </mc:AlternateContent>
@@ -6223,7 +6223,7 @@
           </mc:Choice>
           <mc:Fallback>
             <w:pict>
-              <v:rect w14:anchorId="1990B6EE" id="Rectangle 10" o:spid="_x0000_s1026" style="position:absolute;margin-left:295pt;margin-top:56.9pt;width:46.15pt;height:16.8pt;z-index:251693056;visibility:visible;mso-wrap-style:square;mso-width-percent:0;mso-height-percent:0;mso-wrap-distance-left:9pt;mso-wrap-distance-top:0;mso-wrap-distance-right:9pt;mso-wrap-distance-bottom:0;mso-position-horizontal:absolute;mso-position-horizontal-relative:text;mso-position-vertical:absolute;mso-position-vertical-relative:text;mso-width-percent:0;mso-height-percent:0;mso-width-relative:margin;mso-height-relative:margin;v-text-anchor:middle" o:gfxdata="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" filled="f" strokecolor="#47d459 [1942]" strokeweight="1pt"/>
+              <v:rect w14:anchorId="786AAE1F" id="Rectangle 10" o:spid="_x0000_s1026" style="position:absolute;margin-left:295pt;margin-top:56.9pt;width:46.15pt;height:16.8pt;z-index:251693056;visibility:visible;mso-wrap-style:square;mso-width-percent:0;mso-height-percent:0;mso-wrap-distance-left:9pt;mso-wrap-distance-top:0;mso-wrap-distance-right:9pt;mso-wrap-distance-bottom:0;mso-position-horizontal:absolute;mso-position-horizontal-relative:text;mso-position-vertical:absolute;mso-position-vertical-relative:text;mso-width-percent:0;mso-height-percent:0;mso-width-relative:margin;mso-height-relative:margin;v-text-anchor:middle" o:gfxdata="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" filled="f" strokecolor="#47d459 [1942]" strokeweight="1pt"/>
             </w:pict>
           </mc:Fallback>
         </mc:AlternateContent>
@@ -6304,7 +6304,7 @@
           </mc:Choice>
           <mc:Fallback>
             <w:pict>
-              <v:rect w14:anchorId="61EC4BBF" id="Rectangle 10" o:spid="_x0000_s1026" style="position:absolute;margin-left:244.65pt;margin-top:45pt;width:178.95pt;height:46.85pt;z-index:251691008;visibility:visible;mso-wrap-style:square;mso-width-percent:0;mso-height-percent:0;mso-wrap-distance-left:9pt;mso-wrap-distance-top:0;mso-wrap-distance-right:9pt;mso-wrap-distance-bottom:0;mso-position-horizontal:absolute;mso-position-horizontal-relative:text;mso-position-vertical:absolute;mso-position-vertical-relative:text;mso-width-percent:0;mso-height-percent:0;mso-width-relative:margin;mso-height-relative:margin;v-text-anchor:middle" o:gfxdata="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" filled="f" strokecolor="#e00" strokeweight="1pt"/>
+              <v:rect w14:anchorId="2243ACE6" id="Rectangle 10" o:spid="_x0000_s1026" style="position:absolute;margin-left:244.65pt;margin-top:45pt;width:178.95pt;height:46.85pt;z-index:251691008;visibility:visible;mso-wrap-style:square;mso-width-percent:0;mso-height-percent:0;mso-wrap-distance-left:9pt;mso-wrap-distance-top:0;mso-wrap-distance-right:9pt;mso-wrap-distance-bottom:0;mso-position-horizontal:absolute;mso-position-horizontal-relative:text;mso-position-vertical:absolute;mso-position-vertical-relative:text;mso-width-percent:0;mso-height-percent:0;mso-width-relative:margin;mso-height-relative:margin;v-text-anchor:middle" o:gfxdata="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" filled="f" strokecolor="#e00" strokeweight="1pt"/>
             </w:pict>
           </mc:Fallback>
         </mc:AlternateContent>
@@ -6385,7 +6385,7 @@
           </mc:Choice>
           <mc:Fallback>
             <w:pict>
-              <v:rect w14:anchorId="35A94A7D" id="Rectangle 10" o:spid="_x0000_s1026" style="position:absolute;margin-left:30.05pt;margin-top:45pt;width:94.35pt;height:46.85pt;z-index:251688960;visibility:visible;mso-wrap-style:square;mso-width-percent:0;mso-height-percent:0;mso-wrap-distance-left:9pt;mso-wrap-distance-top:0;mso-wrap-distance-right:9pt;mso-wrap-distance-bottom:0;mso-position-horizontal:absolute;mso-position-horizontal-relative:text;mso-position-vertical:absolute;mso-position-vertical-relative:text;mso-width-percent:0;mso-height-percent:0;mso-width-relative:margin;mso-height-relative:margin;v-text-anchor:middle" o:gfxdata="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" filled="f" strokecolor="#e00" strokeweight="1pt"/>
+              <v:rect w14:anchorId="11EDA958" id="Rectangle 10" o:spid="_x0000_s1026" style="position:absolute;margin-left:30.05pt;margin-top:45pt;width:94.35pt;height:46.85pt;z-index:251688960;visibility:visible;mso-wrap-style:square;mso-width-percent:0;mso-height-percent:0;mso-wrap-distance-left:9pt;mso-wrap-distance-top:0;mso-wrap-distance-right:9pt;mso-wrap-distance-bottom:0;mso-position-horizontal:absolute;mso-position-horizontal-relative:text;mso-position-vertical:absolute;mso-position-vertical-relative:text;mso-width-percent:0;mso-height-percent:0;mso-width-relative:margin;mso-height-relative:margin;v-text-anchor:middle" o:gfxdata="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" filled="f" strokecolor="#e00" strokeweight="1pt"/>
             </w:pict>
           </mc:Fallback>
         </mc:AlternateContent>
@@ -8196,7 +8196,7 @@
           </mc:Choice>
           <mc:Fallback>
             <w:pict>
-              <v:rect w14:anchorId="7A64A29B" id="Rectangle 11" o:spid="_x0000_s1026" style="position:absolute;margin-left:253.1pt;margin-top:42.7pt;width:55.2pt;height:13.3pt;flip:y;z-index:251702272;visibility:visible;mso-wrap-style:square;mso-width-percent:0;mso-height-percent:0;mso-wrap-distance-left:9pt;mso-wrap-distance-top:0;mso-wrap-distance-right:9pt;mso-wrap-distance-bottom:0;mso-position-horizontal:absolute;mso-position-horizontal-relative:text;mso-position-vertical:absolute;mso-position-vertical-relative:text;mso-width-percent:0;mso-height-percent:0;mso-width-relative:margin;mso-height-relative:margin;v-text-anchor:middle" o:gfxdata="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" filled="f" strokecolor="#e00" strokeweight="1pt"/>
+              <v:rect w14:anchorId="2C882C8F" id="Rectangle 11" o:spid="_x0000_s1026" style="position:absolute;margin-left:253.1pt;margin-top:42.7pt;width:55.2pt;height:13.3pt;flip:y;z-index:251702272;visibility:visible;mso-wrap-style:square;mso-width-percent:0;mso-height-percent:0;mso-wrap-distance-left:9pt;mso-wrap-distance-top:0;mso-wrap-distance-right:9pt;mso-wrap-distance-bottom:0;mso-position-horizontal:absolute;mso-position-horizontal-relative:text;mso-position-vertical:absolute;mso-position-vertical-relative:text;mso-width-percent:0;mso-height-percent:0;mso-width-relative:margin;mso-height-relative:margin;v-text-anchor:middle" o:gfxdata="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" filled="f" strokecolor="#e00" strokeweight="1pt"/>
             </w:pict>
           </mc:Fallback>
         </mc:AlternateContent>
@@ -8278,7 +8278,7 @@
           </mc:Choice>
           <mc:Fallback>
             <w:pict>
-              <v:rect w14:anchorId="7A10F2CC" id="Rectangle 11" o:spid="_x0000_s1026" style="position:absolute;margin-left:181.75pt;margin-top:76.2pt;width:55.2pt;height:13.3pt;flip:y;z-index:251700224;visibility:visible;mso-wrap-style:square;mso-width-percent:0;mso-height-percent:0;mso-wrap-distance-left:9pt;mso-wrap-distance-top:0;mso-wrap-distance-right:9pt;mso-wrap-distance-bottom:0;mso-position-horizontal:absolute;mso-position-horizontal-relative:text;mso-position-vertical:absolute;mso-position-vertical-relative:text;mso-width-percent:0;mso-height-percent:0;mso-width-relative:margin;mso-height-relative:margin;v-text-anchor:middle" o:gfxdata="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" filled="f" strokecolor="#e00" strokeweight="1pt"/>
+              <v:rect w14:anchorId="12401BCE" id="Rectangle 11" o:spid="_x0000_s1026" style="position:absolute;margin-left:181.75pt;margin-top:76.2pt;width:55.2pt;height:13.3pt;flip:y;z-index:251700224;visibility:visible;mso-wrap-style:square;mso-width-percent:0;mso-height-percent:0;mso-wrap-distance-left:9pt;mso-wrap-distance-top:0;mso-wrap-distance-right:9pt;mso-wrap-distance-bottom:0;mso-position-horizontal:absolute;mso-position-horizontal-relative:text;mso-position-vertical:absolute;mso-position-vertical-relative:text;mso-width-percent:0;mso-height-percent:0;mso-width-relative:margin;mso-height-relative:margin;v-text-anchor:middle" o:gfxdata="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" filled="f" strokecolor="#e00" strokeweight="1pt"/>
             </w:pict>
           </mc:Fallback>
         </mc:AlternateContent>
@@ -8360,7 +8360,7 @@
           </mc:Choice>
           <mc:Fallback>
             <w:pict>
-              <v:rect w14:anchorId="3AF3DCF9" id="Rectangle 11" o:spid="_x0000_s1026" style="position:absolute;margin-left:151.7pt;margin-top:162.15pt;width:45.45pt;height:9.8pt;z-index:251698176;visibility:visible;mso-wrap-style:square;mso-width-percent:0;mso-height-percent:0;mso-wrap-distance-left:9pt;mso-wrap-distance-top:0;mso-wrap-distance-right:9pt;mso-wrap-distance-bottom:0;mso-position-horizontal:absolute;mso-position-horizontal-relative:text;mso-position-vertical:absolute;mso-position-vertical-relative:text;mso-width-percent:0;mso-height-percent:0;mso-width-relative:margin;mso-height-relative:margin;v-text-anchor:middle" o:gfxdata="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" filled="f" strokecolor="#e00" strokeweight="1pt"/>
+              <v:rect w14:anchorId="6479E24F" id="Rectangle 11" o:spid="_x0000_s1026" style="position:absolute;margin-left:151.7pt;margin-top:162.15pt;width:45.45pt;height:9.8pt;z-index:251698176;visibility:visible;mso-wrap-style:square;mso-width-percent:0;mso-height-percent:0;mso-wrap-distance-left:9pt;mso-wrap-distance-top:0;mso-wrap-distance-right:9pt;mso-wrap-distance-bottom:0;mso-position-horizontal:absolute;mso-position-horizontal-relative:text;mso-position-vertical:absolute;mso-position-vertical-relative:text;mso-width-percent:0;mso-height-percent:0;mso-width-relative:margin;mso-height-relative:margin;v-text-anchor:middle" o:gfxdata="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" filled="f" strokecolor="#e00" strokeweight="1pt"/>
             </w:pict>
           </mc:Fallback>
         </mc:AlternateContent>
@@ -8439,7 +8439,7 @@
           </mc:Choice>
           <mc:Fallback>
             <w:pict>
-              <v:rect w14:anchorId="08858FA9" id="Rectangle 11" o:spid="_x0000_s1026" style="position:absolute;margin-left:1in;margin-top:11.9pt;width:161.5pt;height:9.8pt;z-index:251696128;visibility:visible;mso-wrap-style:square;mso-height-percent:0;mso-wrap-distance-left:9pt;mso-wrap-distance-top:0;mso-wrap-distance-right:9pt;mso-wrap-distance-bottom:0;mso-position-horizontal:absolute;mso-position-horizontal-relative:text;mso-position-vertical:absolute;mso-position-vertical-relative:text;mso-height-percent:0;mso-height-relative:margin;v-text-anchor:middle" o:gfxdata="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" filled="f" strokecolor="#e00" strokeweight="1pt"/>
+              <v:rect w14:anchorId="396F7D5F" id="Rectangle 11" o:spid="_x0000_s1026" style="position:absolute;margin-left:1in;margin-top:11.9pt;width:161.5pt;height:9.8pt;z-index:251696128;visibility:visible;mso-wrap-style:square;mso-height-percent:0;mso-wrap-distance-left:9pt;mso-wrap-distance-top:0;mso-wrap-distance-right:9pt;mso-wrap-distance-bottom:0;mso-position-horizontal:absolute;mso-position-horizontal-relative:text;mso-position-vertical:absolute;mso-position-vertical-relative:text;mso-height-percent:0;mso-height-relative:margin;v-text-anchor:middle" o:gfxdata="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" filled="f" strokecolor="#e00" strokeweight="1pt"/>
             </w:pict>
           </mc:Fallback>
         </mc:AlternateContent>
@@ -8614,8 +8614,6 @@
           <w:rFonts w:ascii="Andale Mono" w:hAnsi="Andale Mono"/>
           <w:b/>
           <w:bCs/>
-          <w:sz w:val="22"/>
-          <w:szCs w:val="28"/>
           <w:lang w:val="en-US"/>
         </w:rPr>
       </w:pPr>
@@ -8628,7 +8626,7 @@
           <w:szCs w:val="32"/>
           <w:lang w:val="en-US"/>
         </w:rPr>
-        <w:t xml:space="preserve">Introducing </w:t>
+        <w:t>Goal</w:t>
       </w:r>
       <w:r>
         <w:rPr>
@@ -8639,23 +8637,130 @@
           <w:szCs w:val="32"/>
           <w:lang w:val="en-US"/>
         </w:rPr>
-        <w:t>the Lucky7 Game</w:t>
-      </w:r>
-    </w:p>
-    <w:p>
-      <w:pPr>
-        <w:jc w:val="center"/>
-        <w:rPr>
-          <w:rFonts w:ascii="Andale Mono" w:hAnsi="Andale Mono"/>
-          <w:lang w:val="en-US"/>
-        </w:rPr>
-      </w:pPr>
-      <w:r>
-        <w:rPr>
-          <w:rFonts w:ascii="Andale Mono" w:hAnsi="Andale Mono"/>
-          <w:lang w:val="en-US"/>
-        </w:rPr>
-        <w:t>Goal: to understand stategies for ‘component decomposition’</w:t>
+        <w:t>s</w:t>
+      </w:r>
+    </w:p>
+    <w:p>
+      <w:pPr>
+        <w:pStyle w:val="ListParagraph"/>
+        <w:numPr>
+          <w:ilvl w:val="0"/>
+          <w:numId w:val="9"/>
+        </w:numPr>
+        <w:rPr>
+          <w:rFonts w:ascii="Andale Mono" w:hAnsi="Andale Mono"/>
+          <w:lang w:val="en-US"/>
+        </w:rPr>
+      </w:pPr>
+      <w:r>
+        <w:rPr>
+          <w:rFonts w:ascii="Andale Mono" w:hAnsi="Andale Mono"/>
+          <w:lang w:val="en-US"/>
+        </w:rPr>
+        <w:t>to understand stategies for ‘component decomposition’</w:t>
+      </w:r>
+    </w:p>
+    <w:p>
+      <w:pPr>
+        <w:pStyle w:val="ListParagraph"/>
+        <w:numPr>
+          <w:ilvl w:val="0"/>
+          <w:numId w:val="8"/>
+        </w:numPr>
+        <w:rPr>
+          <w:rFonts w:ascii="Andale Mono" w:hAnsi="Andale Mono"/>
+          <w:lang w:val="en-US"/>
+        </w:rPr>
+      </w:pPr>
+      <w:r>
+        <w:rPr>
+          <w:rFonts w:ascii="Andale Mono" w:hAnsi="Andale Mono"/>
+          <w:lang w:val="en-US"/>
+        </w:rPr>
+        <w:t>Practise designing a React app</w:t>
+      </w:r>
+    </w:p>
+    <w:p>
+      <w:pPr>
+        <w:pStyle w:val="ListParagraph"/>
+        <w:numPr>
+          <w:ilvl w:val="0"/>
+          <w:numId w:val="8"/>
+        </w:numPr>
+        <w:rPr>
+          <w:rFonts w:ascii="Andale Mono" w:hAnsi="Andale Mono"/>
+          <w:lang w:val="en-US"/>
+        </w:rPr>
+      </w:pPr>
+      <w:r>
+        <w:rPr>
+          <w:rFonts w:ascii="Andale Mono" w:hAnsi="Andale Mono"/>
+          <w:highlight w:val="green"/>
+          <w:lang w:val="en-US"/>
+        </w:rPr>
+        <w:t>Learn how to pass functions between components</w:t>
+      </w:r>
+    </w:p>
+    <w:p>
+      <w:pPr>
+        <w:rPr>
+          <w:rFonts w:ascii="Andale Mono" w:hAnsi="Andale Mono"/>
+          <w:lang w:val="en-US"/>
+        </w:rPr>
+      </w:pPr>
+    </w:p>
+    <w:p>
+      <w:pPr>
+        <w:rPr>
+          <w:rFonts w:ascii="Andale Mono" w:hAnsi="Andale Mono"/>
+          <w:b/>
+          <w:bCs/>
+          <w:lang w:val="en-US"/>
+        </w:rPr>
+      </w:pPr>
+      <w:r>
+        <w:rPr>
+          <w:rFonts w:ascii="Andale Mono" w:hAnsi="Andale Mono"/>
+          <w:b/>
+          <w:bCs/>
+          <w:sz w:val="28"/>
+          <w:szCs w:val="32"/>
+          <w:lang w:val="en-US"/>
+        </w:rPr>
+        <w:t>Data flows</w:t>
+      </w:r>
+      <w:r>
+        <w:rPr>
+          <w:rFonts w:ascii="Andale Mono" w:hAnsi="Andale Mono"/>
+          <w:b/>
+          <w:bCs/>
+          <w:sz w:val="28"/>
+          <w:szCs w:val="32"/>
+          <w:lang w:val="en-US"/>
+        </w:rPr>
+        <w:t xml:space="preserve"> (</w:t>
+      </w:r>
+      <w:r>
+        <w:rPr>
+          <w:rFonts w:ascii="Andale Mono" w:hAnsi="Andale Mono"/>
+          <w:b/>
+          <w:bCs/>
+          <w:sz w:val="28"/>
+          <w:szCs w:val="32"/>
+          <w:lang w:val="en-US"/>
+        </w:rPr>
+        <w:t>React</w:t>
+      </w:r>
+      <w:r>
+        <w:rPr>
+          <w:rFonts w:ascii="Andale Mono" w:hAnsi="Andale Mono"/>
+          <w:b/>
+          <w:bCs/>
+          <w:sz w:val="28"/>
+          <w:szCs w:val="32"/>
+          <w:lang w:val="en-US"/>
+        </w:rPr>
+        <w:t xml:space="preserve"> commons pattern)</w:t>
       </w:r>
     </w:p>
     <w:p>
@@ -8910,6 +9015,119 @@
     </w:lvl>
   </w:abstractNum>
   <w:abstractNum w:abstractNumId="2" w15:restartNumberingAfterBreak="0">
+    <w:nsid w:val="235F3509"/>
+    <w:multiLevelType w:val="hybridMultilevel"/>
+    <w:tmpl w:val="A76C4D24"/>
+    <w:lvl w:ilvl="0" w:tplc="04090001">
+      <w:start w:val="1"/>
+      <w:numFmt w:val="bullet"/>
+      <w:lvlText w:val=""/>
+      <w:lvlJc w:val="left"/>
+      <w:pPr>
+        <w:ind w:left="720" w:hanging="360"/>
+      </w:pPr>
+      <w:rPr>
+        <w:rFonts w:ascii="Symbol" w:hAnsi="Symbol" w:hint="default"/>
+      </w:rPr>
+    </w:lvl>
+    <w:lvl w:ilvl="1" w:tplc="04090003" w:tentative="1">
+      <w:start w:val="1"/>
+      <w:numFmt w:val="bullet"/>
+      <w:lvlText w:val="o"/>
+      <w:lvlJc w:val="left"/>
+      <w:pPr>
+        <w:ind w:left="1440" w:hanging="360"/>
+      </w:pPr>
+      <w:rPr>
+        <w:rFonts w:ascii="Courier New" w:hAnsi="Courier New" w:cs="Courier New" w:hint="default"/>
+      </w:rPr>
+    </w:lvl>
+    <w:lvl w:ilvl="2" w:tplc="04090005" w:tentative="1">
+      <w:start w:val="1"/>
+      <w:numFmt w:val="bullet"/>
+      <w:lvlText w:val=""/>
+      <w:lvlJc w:val="left"/>
+      <w:pPr>
+        <w:ind w:left="2160" w:hanging="360"/>
+      </w:pPr>
+      <w:rPr>
+        <w:rFonts w:ascii="Wingdings" w:hAnsi="Wingdings" w:hint="default"/>
+      </w:rPr>
+    </w:lvl>
+    <w:lvl w:ilvl="3" w:tplc="04090001" w:tentative="1">
+      <w:start w:val="1"/>
+      <w:numFmt w:val="bullet"/>
+      <w:lvlText w:val=""/>
+      <w:lvlJc w:val="left"/>
+      <w:pPr>
+        <w:ind w:left="2880" w:hanging="360"/>
+      </w:pPr>
+      <w:rPr>
+        <w:rFonts w:ascii="Symbol" w:hAnsi="Symbol" w:hint="default"/>
+      </w:rPr>
+    </w:lvl>
+    <w:lvl w:ilvl="4" w:tplc="04090003" w:tentative="1">
+      <w:start w:val="1"/>
+      <w:numFmt w:val="bullet"/>
+      <w:lvlText w:val="o"/>
+      <w:lvlJc w:val="left"/>
+      <w:pPr>
+        <w:ind w:left="3600" w:hanging="360"/>
+      </w:pPr>
+      <w:rPr>
+        <w:rFonts w:ascii="Courier New" w:hAnsi="Courier New" w:cs="Courier New" w:hint="default"/>
+      </w:rPr>
+    </w:lvl>
+    <w:lvl w:ilvl="5" w:tplc="04090005" w:tentative="1">
+      <w:start w:val="1"/>
+      <w:numFmt w:val="bullet"/>
+      <w:lvlText w:val=""/>
+      <w:lvlJc w:val="left"/>
+      <w:pPr>
+        <w:ind w:left="4320" w:hanging="360"/>
+      </w:pPr>
+      <w:rPr>
+        <w:rFonts w:ascii="Wingdings" w:hAnsi="Wingdings" w:hint="default"/>
+      </w:rPr>
+    </w:lvl>
+    <w:lvl w:ilvl="6" w:tplc="04090001" w:tentative="1">
+      <w:start w:val="1"/>
+      <w:numFmt w:val="bullet"/>
+      <w:lvlText w:val=""/>
+      <w:lvlJc w:val="left"/>
+      <w:pPr>
+        <w:ind w:left="5040" w:hanging="360"/>
+      </w:pPr>
+      <w:rPr>
+        <w:rFonts w:ascii="Symbol" w:hAnsi="Symbol" w:hint="default"/>
+      </w:rPr>
+    </w:lvl>
+    <w:lvl w:ilvl="7" w:tplc="04090003" w:tentative="1">
+      <w:start w:val="1"/>
+      <w:numFmt w:val="bullet"/>
+      <w:lvlText w:val="o"/>
+      <w:lvlJc w:val="left"/>
+      <w:pPr>
+        <w:ind w:left="5760" w:hanging="360"/>
+      </w:pPr>
+      <w:rPr>
+        <w:rFonts w:ascii="Courier New" w:hAnsi="Courier New" w:cs="Courier New" w:hint="default"/>
+      </w:rPr>
+    </w:lvl>
+    <w:lvl w:ilvl="8" w:tplc="04090005" w:tentative="1">
+      <w:start w:val="1"/>
+      <w:numFmt w:val="bullet"/>
+      <w:lvlText w:val=""/>
+      <w:lvlJc w:val="left"/>
+      <w:pPr>
+        <w:ind w:left="6480" w:hanging="360"/>
+      </w:pPr>
+      <w:rPr>
+        <w:rFonts w:ascii="Wingdings" w:hAnsi="Wingdings" w:hint="default"/>
+      </w:rPr>
+    </w:lvl>
+  </w:abstractNum>
+  <w:abstractNum w:abstractNumId="3" w15:restartNumberingAfterBreak="0">
     <w:nsid w:val="376F59A3"/>
     <w:multiLevelType w:val="hybridMultilevel"/>
     <w:tmpl w:val="10D2BD6A"/>
@@ -9022,7 +9240,7 @@
       </w:rPr>
     </w:lvl>
   </w:abstractNum>
-  <w:abstractNum w:abstractNumId="3" w15:restartNumberingAfterBreak="0">
+  <w:abstractNum w:abstractNumId="4" w15:restartNumberingAfterBreak="0">
     <w:nsid w:val="3EAB799E"/>
     <w:multiLevelType w:val="hybridMultilevel"/>
     <w:tmpl w:val="ED8CA24A"/>
@@ -9135,7 +9353,7 @@
       </w:rPr>
     </w:lvl>
   </w:abstractNum>
-  <w:abstractNum w:abstractNumId="4" w15:restartNumberingAfterBreak="0">
+  <w:abstractNum w:abstractNumId="5" w15:restartNumberingAfterBreak="0">
     <w:nsid w:val="51EC02EE"/>
     <w:multiLevelType w:val="hybridMultilevel"/>
     <w:tmpl w:val="D0AE21E6"/>
@@ -9248,7 +9466,7 @@
       </w:rPr>
     </w:lvl>
   </w:abstractNum>
-  <w:abstractNum w:abstractNumId="5" w15:restartNumberingAfterBreak="0">
+  <w:abstractNum w:abstractNumId="6" w15:restartNumberingAfterBreak="0">
     <w:nsid w:val="76305975"/>
     <w:multiLevelType w:val="hybridMultilevel"/>
     <w:tmpl w:val="32647B3C"/>
@@ -9361,7 +9579,7 @@
       </w:rPr>
     </w:lvl>
   </w:abstractNum>
-  <w:abstractNum w:abstractNumId="6" w15:restartNumberingAfterBreak="0">
+  <w:abstractNum w:abstractNumId="7" w15:restartNumberingAfterBreak="0">
     <w:nsid w:val="7C47050D"/>
     <w:multiLevelType w:val="hybridMultilevel"/>
     <w:tmpl w:val="C8F84590"/>
@@ -9474,7 +9692,7 @@
       </w:rPr>
     </w:lvl>
   </w:abstractNum>
-  <w:abstractNum w:abstractNumId="7" w15:restartNumberingAfterBreak="0">
+  <w:abstractNum w:abstractNumId="8" w15:restartNumberingAfterBreak="0">
     <w:nsid w:val="7FA47843"/>
     <w:multiLevelType w:val="hybridMultilevel"/>
     <w:tmpl w:val="D16A747C"/>
@@ -9588,28 +9806,31 @@
     </w:lvl>
   </w:abstractNum>
   <w:num w:numId="1" w16cid:durableId="1089814409">
-    <w:abstractNumId w:val="2"/>
+    <w:abstractNumId w:val="3"/>
   </w:num>
   <w:num w:numId="2" w16cid:durableId="1988168136">
-    <w:abstractNumId w:val="7"/>
+    <w:abstractNumId w:val="8"/>
   </w:num>
   <w:num w:numId="3" w16cid:durableId="1593080546">
     <w:abstractNumId w:val="0"/>
   </w:num>
   <w:num w:numId="4" w16cid:durableId="1010832540">
-    <w:abstractNumId w:val="4"/>
+    <w:abstractNumId w:val="5"/>
   </w:num>
   <w:num w:numId="5" w16cid:durableId="2128549778">
-    <w:abstractNumId w:val="5"/>
+    <w:abstractNumId w:val="6"/>
   </w:num>
   <w:num w:numId="6" w16cid:durableId="111020789">
-    <w:abstractNumId w:val="6"/>
+    <w:abstractNumId w:val="7"/>
   </w:num>
   <w:num w:numId="7" w16cid:durableId="1584142077">
     <w:abstractNumId w:val="1"/>
   </w:num>
   <w:num w:numId="8" w16cid:durableId="2013950234">
-    <w:abstractNumId w:val="3"/>
+    <w:abstractNumId w:val="4"/>
+  </w:num>
+  <w:num w:numId="9" w16cid:durableId="1461991511">
+    <w:abstractNumId w:val="2"/>
   </w:num>
 </w:numbering>
 </file>

</xml_diff>